<commit_message>
Guardado que había olvidado realizar
</commit_message>
<xml_diff>
--- a/Práctica 2/Informe.docx
+++ b/Práctica 2/Informe.docx
@@ -2,6 +2,650 @@
 <file path=word/document.xml><?xml version="1.0" encoding="utf-8"?>
 <w:document xmlns:wpc="http://schemas.microsoft.com/office/word/2010/wordprocessingCanvas" xmlns:mc="http://schemas.openxmlformats.org/markup-compatibility/2006" xmlns:o="urn:schemas-microsoft-com:office:office" xmlns:r="http://schemas.openxmlformats.org/officeDocument/2006/relationships" xmlns:m="http://schemas.openxmlformats.org/officeDocument/2006/math" xmlns:v="urn:schemas-microsoft-com:vml" xmlns:wp14="http://schemas.microsoft.com/office/word/2010/wordprocessingDrawing" xmlns:wp="http://schemas.openxmlformats.org/drawingml/2006/wordprocessingDrawing" xmlns:w10="urn:schemas-microsoft-com:office:word" xmlns:w="http://schemas.openxmlformats.org/wordprocessingml/2006/main" xmlns:w14="http://schemas.microsoft.com/office/word/2010/wordml" xmlns:wpg="http://schemas.microsoft.com/office/word/2010/wordprocessingGroup" xmlns:wpi="http://schemas.microsoft.com/office/word/2010/wordprocessingInk" xmlns:wne="http://schemas.microsoft.com/office/word/2006/wordml" xmlns:wps="http://schemas.microsoft.com/office/word/2010/wordprocessingShape" mc:Ignorable="w14 wp14">
   <w:body>
+    <w:p>
+      <w:pPr>
+        <w:rPr>
+          <w:rFonts w:ascii="Times New Roman" w:hAnsi="Times New Roman" w:cs="Times New Roman"/>
+          <w:sz w:val="24"/>
+          <w:szCs w:val="24"/>
+        </w:rPr>
+      </w:pPr>
+    </w:p>
+    <w:p>
+      <w:pPr>
+        <w:rPr>
+          <w:rFonts w:ascii="Times New Roman" w:hAnsi="Times New Roman" w:cs="Times New Roman"/>
+          <w:sz w:val="24"/>
+          <w:szCs w:val="24"/>
+        </w:rPr>
+      </w:pPr>
+    </w:p>
+    <w:p>
+      <w:pPr>
+        <w:rPr>
+          <w:rFonts w:ascii="Times New Roman" w:hAnsi="Times New Roman" w:cs="Times New Roman"/>
+          <w:sz w:val="24"/>
+          <w:szCs w:val="24"/>
+        </w:rPr>
+      </w:pPr>
+    </w:p>
+    <w:p>
+      <w:pPr>
+        <w:rPr>
+          <w:rFonts w:ascii="Times New Roman" w:hAnsi="Times New Roman" w:cs="Times New Roman"/>
+          <w:sz w:val="24"/>
+          <w:szCs w:val="24"/>
+        </w:rPr>
+      </w:pPr>
+    </w:p>
+    <w:p>
+      <w:pPr>
+        <w:rPr>
+          <w:rFonts w:ascii="Times New Roman" w:hAnsi="Times New Roman" w:cs="Times New Roman"/>
+          <w:sz w:val="24"/>
+          <w:szCs w:val="24"/>
+        </w:rPr>
+      </w:pPr>
+    </w:p>
+    <w:p>
+      <w:pPr>
+        <w:rPr>
+          <w:rFonts w:ascii="Times New Roman" w:hAnsi="Times New Roman" w:cs="Times New Roman"/>
+          <w:sz w:val="24"/>
+          <w:szCs w:val="24"/>
+        </w:rPr>
+      </w:pPr>
+    </w:p>
+    <w:p>
+      <w:pPr>
+        <w:jc w:val="center"/>
+        <w:rPr>
+          <w:rFonts w:ascii="Times New Roman" w:hAnsi="Times New Roman" w:cs="Times New Roman"/>
+          <w:b/>
+          <w:bCs/>
+          <w:sz w:val="24"/>
+          <w:szCs w:val="24"/>
+          <w:lang w:val="en-US"/>
+        </w:rPr>
+      </w:pPr>
+      <w:proofErr w:type="spellStart"/>
+      <w:r>
+        <w:rPr>
+          <w:rFonts w:ascii="Times New Roman" w:hAnsi="Times New Roman" w:cs="Times New Roman"/>
+          <w:b/>
+          <w:bCs/>
+          <w:sz w:val="24"/>
+          <w:szCs w:val="24"/>
+          <w:lang w:val="en-US"/>
+        </w:rPr>
+        <w:t>Informe</w:t>
+      </w:r>
+      <w:proofErr w:type="spellEnd"/>
+      <w:r>
+        <w:rPr>
+          <w:rFonts w:ascii="Times New Roman" w:hAnsi="Times New Roman" w:cs="Times New Roman"/>
+          <w:b/>
+          <w:bCs/>
+          <w:sz w:val="24"/>
+          <w:szCs w:val="24"/>
+          <w:lang w:val="en-US"/>
+        </w:rPr>
+        <w:t xml:space="preserve"> del </w:t>
+      </w:r>
+      <w:proofErr w:type="spellStart"/>
+      <w:r>
+        <w:rPr>
+          <w:rFonts w:ascii="Times New Roman" w:hAnsi="Times New Roman" w:cs="Times New Roman"/>
+          <w:b/>
+          <w:bCs/>
+          <w:sz w:val="24"/>
+          <w:szCs w:val="24"/>
+          <w:lang w:val="en-US"/>
+        </w:rPr>
+        <w:t>diseño</w:t>
+      </w:r>
+      <w:proofErr w:type="spellEnd"/>
+      <w:r>
+        <w:rPr>
+          <w:rFonts w:ascii="Times New Roman" w:hAnsi="Times New Roman" w:cs="Times New Roman"/>
+          <w:b/>
+          <w:bCs/>
+          <w:sz w:val="24"/>
+          <w:szCs w:val="24"/>
+          <w:lang w:val="en-US"/>
+        </w:rPr>
+        <w:t xml:space="preserve"> </w:t>
+      </w:r>
+      <w:proofErr w:type="spellStart"/>
+      <w:r>
+        <w:rPr>
+          <w:rFonts w:ascii="Times New Roman" w:hAnsi="Times New Roman" w:cs="Times New Roman"/>
+          <w:b/>
+          <w:bCs/>
+          <w:sz w:val="24"/>
+          <w:szCs w:val="24"/>
+          <w:lang w:val="en-US"/>
+        </w:rPr>
+        <w:t>gráfico</w:t>
+      </w:r>
+      <w:proofErr w:type="spellEnd"/>
+    </w:p>
+    <w:p>
+      <w:pPr>
+        <w:jc w:val="center"/>
+        <w:rPr>
+          <w:rFonts w:ascii="Times New Roman" w:hAnsi="Times New Roman" w:cs="Times New Roman"/>
+          <w:sz w:val="24"/>
+          <w:szCs w:val="24"/>
+          <w:lang w:val="en-US"/>
+        </w:rPr>
+      </w:pPr>
+    </w:p>
+    <w:p>
+      <w:pPr>
+        <w:jc w:val="center"/>
+        <w:rPr>
+          <w:rFonts w:ascii="Times New Roman" w:hAnsi="Times New Roman" w:cs="Times New Roman"/>
+          <w:sz w:val="24"/>
+          <w:szCs w:val="24"/>
+        </w:rPr>
+      </w:pPr>
+      <w:r>
+        <w:rPr>
+          <w:rFonts w:ascii="Times New Roman" w:hAnsi="Times New Roman" w:cs="Times New Roman"/>
+          <w:sz w:val="24"/>
+          <w:szCs w:val="24"/>
+        </w:rPr>
+        <w:t>Gabriel Torres</w:t>
+      </w:r>
+    </w:p>
+    <w:p>
+      <w:pPr>
+        <w:jc w:val="center"/>
+        <w:rPr>
+          <w:rFonts w:ascii="Times New Roman" w:hAnsi="Times New Roman" w:cs="Times New Roman"/>
+          <w:sz w:val="24"/>
+          <w:szCs w:val="24"/>
+        </w:rPr>
+      </w:pPr>
+      <w:r>
+        <w:rPr>
+          <w:rFonts w:ascii="Times New Roman" w:hAnsi="Times New Roman" w:cs="Times New Roman"/>
+          <w:sz w:val="24"/>
+          <w:szCs w:val="24"/>
+        </w:rPr>
+        <w:t>Facultad de Informática, Instituto U</w:t>
+      </w:r>
+      <w:r>
+        <w:rPr>
+          <w:rFonts w:ascii="Times New Roman" w:hAnsi="Times New Roman" w:cs="Times New Roman"/>
+          <w:sz w:val="24"/>
+          <w:szCs w:val="24"/>
+        </w:rPr>
+        <w:t>niversitario Mario Briceño Iragorry</w:t>
+      </w:r>
+    </w:p>
+    <w:p>
+      <w:pPr>
+        <w:jc w:val="center"/>
+        <w:rPr>
+          <w:rFonts w:ascii="Times New Roman" w:hAnsi="Times New Roman" w:cs="Times New Roman"/>
+          <w:sz w:val="24"/>
+          <w:szCs w:val="24"/>
+        </w:rPr>
+      </w:pPr>
+      <w:bookmarkStart w:id="0" w:name="_GoBack"/>
+      <w:r>
+        <w:rPr>
+          <w:rFonts w:ascii="Times New Roman" w:hAnsi="Times New Roman" w:cs="Times New Roman"/>
+          <w:sz w:val="24"/>
+          <w:szCs w:val="24"/>
+        </w:rPr>
+        <w:t>I63: Diseño Gráfico</w:t>
+      </w:r>
+    </w:p>
+    <w:bookmarkEnd w:id="0"/>
+    <w:p>
+      <w:pPr>
+        <w:jc w:val="center"/>
+        <w:rPr>
+          <w:rFonts w:ascii="Times New Roman" w:hAnsi="Times New Roman" w:cs="Times New Roman"/>
+          <w:sz w:val="24"/>
+          <w:szCs w:val="24"/>
+        </w:rPr>
+      </w:pPr>
+      <w:r>
+        <w:rPr>
+          <w:rFonts w:ascii="Times New Roman" w:hAnsi="Times New Roman" w:cs="Times New Roman"/>
+          <w:sz w:val="24"/>
+          <w:szCs w:val="24"/>
+        </w:rPr>
+        <w:t xml:space="preserve">Ingeniera </w:t>
+      </w:r>
+      <w:proofErr w:type="spellStart"/>
+      <w:r>
+        <w:rPr>
+          <w:rFonts w:ascii="Times New Roman" w:hAnsi="Times New Roman" w:cs="Times New Roman"/>
+          <w:sz w:val="24"/>
+          <w:szCs w:val="24"/>
+        </w:rPr>
+        <w:t>Kerly</w:t>
+      </w:r>
+      <w:proofErr w:type="spellEnd"/>
+      <w:r>
+        <w:rPr>
+          <w:rFonts w:ascii="Times New Roman" w:hAnsi="Times New Roman" w:cs="Times New Roman"/>
+          <w:sz w:val="24"/>
+          <w:szCs w:val="24"/>
+        </w:rPr>
+        <w:t xml:space="preserve"> Hernández</w:t>
+      </w:r>
+    </w:p>
+    <w:p>
+      <w:pPr>
+        <w:jc w:val="center"/>
+        <w:rPr>
+          <w:rFonts w:ascii="Times New Roman" w:hAnsi="Times New Roman" w:cs="Times New Roman"/>
+          <w:sz w:val="24"/>
+          <w:szCs w:val="24"/>
+        </w:rPr>
+      </w:pPr>
+      <w:r>
+        <w:rPr>
+          <w:rFonts w:ascii="Times New Roman" w:hAnsi="Times New Roman" w:cs="Times New Roman"/>
+          <w:sz w:val="24"/>
+          <w:szCs w:val="24"/>
+        </w:rPr>
+        <w:t>2</w:t>
+      </w:r>
+      <w:r>
+        <w:rPr>
+          <w:rFonts w:ascii="Times New Roman" w:hAnsi="Times New Roman" w:cs="Times New Roman"/>
+          <w:sz w:val="24"/>
+          <w:szCs w:val="24"/>
+        </w:rPr>
+        <w:t>2</w:t>
+      </w:r>
+      <w:r>
+        <w:rPr>
+          <w:rFonts w:ascii="Times New Roman" w:hAnsi="Times New Roman" w:cs="Times New Roman"/>
+          <w:sz w:val="24"/>
+          <w:szCs w:val="24"/>
+        </w:rPr>
+        <w:t xml:space="preserve"> de octubre de 2022</w:t>
+      </w:r>
+    </w:p>
+    <w:p>
+      <w:pPr>
+        <w:rPr>
+          <w:rFonts w:ascii="Times New Roman" w:hAnsi="Times New Roman" w:cs="Times New Roman"/>
+          <w:b/>
+          <w:bCs/>
+          <w:sz w:val="24"/>
+          <w:szCs w:val="24"/>
+        </w:rPr>
+      </w:pPr>
+      <w:r>
+        <w:rPr>
+          <w:rFonts w:ascii="Times New Roman" w:hAnsi="Times New Roman" w:cs="Times New Roman"/>
+          <w:b/>
+          <w:bCs/>
+          <w:sz w:val="24"/>
+          <w:szCs w:val="24"/>
+        </w:rPr>
+        <w:br w:type="page"/>
+      </w:r>
+    </w:p>
+    <w:p>
+      <w:pPr>
+        <w:spacing w:after="0" w:line="480" w:lineRule="auto"/>
+        <w:jc w:val="center"/>
+        <w:rPr>
+          <w:rFonts w:ascii="Times New Roman" w:hAnsi="Times New Roman" w:cs="Times New Roman"/>
+          <w:b/>
+          <w:sz w:val="24"/>
+          <w:szCs w:val="24"/>
+        </w:rPr>
+      </w:pPr>
+      <w:r>
+        <w:rPr>
+          <w:rFonts w:ascii="Times New Roman" w:hAnsi="Times New Roman" w:cs="Times New Roman"/>
+          <w:b/>
+          <w:sz w:val="24"/>
+          <w:szCs w:val="24"/>
+        </w:rPr>
+        <w:t>Introducción</w:t>
+      </w:r>
+    </w:p>
+    <w:p>
+      <w:pPr>
+        <w:spacing w:after="0" w:line="480" w:lineRule="auto"/>
+        <w:rPr>
+          <w:rFonts w:ascii="Times New Roman" w:hAnsi="Times New Roman" w:cs="Times New Roman"/>
+          <w:sz w:val="24"/>
+          <w:szCs w:val="24"/>
+        </w:rPr>
+      </w:pPr>
+      <w:r>
+        <w:rPr>
+          <w:rFonts w:ascii="Times New Roman" w:hAnsi="Times New Roman" w:cs="Times New Roman"/>
+          <w:sz w:val="24"/>
+          <w:szCs w:val="24"/>
+        </w:rPr>
+        <w:tab/>
+      </w:r>
+      <w:r>
+        <w:rPr>
+          <w:rFonts w:ascii="Times New Roman" w:hAnsi="Times New Roman" w:cs="Times New Roman"/>
+          <w:sz w:val="24"/>
+          <w:szCs w:val="24"/>
+        </w:rPr>
+        <w:t>El mundo del sigl</w:t>
+      </w:r>
+      <w:r>
+        <w:rPr>
+          <w:rFonts w:ascii="Times New Roman" w:hAnsi="Times New Roman" w:cs="Times New Roman"/>
+          <w:sz w:val="24"/>
+          <w:szCs w:val="24"/>
+        </w:rPr>
+        <w:t>o XXI se encuentra fuertemente interconectado por la existencia del internet</w:t>
+      </w:r>
+      <w:r>
+        <w:rPr>
+          <w:rFonts w:ascii="Times New Roman" w:hAnsi="Times New Roman" w:cs="Times New Roman"/>
+          <w:sz w:val="24"/>
+          <w:szCs w:val="24"/>
+        </w:rPr>
+        <w:t xml:space="preserve"> transmitiendo información en tiempo real por cualquier medio de la web</w:t>
+      </w:r>
+      <w:r>
+        <w:rPr>
+          <w:rFonts w:ascii="Times New Roman" w:hAnsi="Times New Roman" w:cs="Times New Roman"/>
+          <w:sz w:val="24"/>
+          <w:szCs w:val="24"/>
+        </w:rPr>
+        <w:t xml:space="preserve"> y funcionando como un almacén de datos</w:t>
+      </w:r>
+      <w:r>
+        <w:rPr>
+          <w:rFonts w:ascii="Times New Roman" w:hAnsi="Times New Roman" w:cs="Times New Roman"/>
+          <w:sz w:val="24"/>
+          <w:szCs w:val="24"/>
+        </w:rPr>
+        <w:t xml:space="preserve">. Las empresas usan </w:t>
+      </w:r>
+      <w:r>
+        <w:rPr>
+          <w:rFonts w:ascii="Times New Roman" w:hAnsi="Times New Roman" w:cs="Times New Roman"/>
+          <w:sz w:val="24"/>
+          <w:szCs w:val="24"/>
+        </w:rPr>
+        <w:t>estas características de la web</w:t>
+      </w:r>
+      <w:r>
+        <w:rPr>
+          <w:rFonts w:ascii="Times New Roman" w:hAnsi="Times New Roman" w:cs="Times New Roman"/>
+          <w:sz w:val="24"/>
+          <w:szCs w:val="24"/>
+        </w:rPr>
+        <w:t xml:space="preserve"> como un método de </w:t>
+      </w:r>
+      <w:r>
+        <w:rPr>
+          <w:rFonts w:ascii="Times New Roman" w:hAnsi="Times New Roman" w:cs="Times New Roman"/>
+          <w:sz w:val="24"/>
+          <w:szCs w:val="24"/>
+        </w:rPr>
+        <w:t>aproximación</w:t>
+      </w:r>
+      <w:r>
+        <w:rPr>
+          <w:rFonts w:ascii="Times New Roman" w:hAnsi="Times New Roman" w:cs="Times New Roman"/>
+          <w:sz w:val="24"/>
+          <w:szCs w:val="24"/>
+        </w:rPr>
+        <w:t xml:space="preserve"> a su público</w:t>
+      </w:r>
+      <w:r>
+        <w:rPr>
+          <w:rFonts w:ascii="Times New Roman" w:hAnsi="Times New Roman" w:cs="Times New Roman"/>
+          <w:sz w:val="24"/>
+          <w:szCs w:val="24"/>
+        </w:rPr>
+        <w:t xml:space="preserve"> con mayor facilidad y rapidez</w:t>
+      </w:r>
+      <w:r>
+        <w:rPr>
+          <w:rFonts w:ascii="Times New Roman" w:hAnsi="Times New Roman" w:cs="Times New Roman"/>
+          <w:sz w:val="24"/>
+          <w:szCs w:val="24"/>
+        </w:rPr>
+        <w:t xml:space="preserve">, puesto que una gran parte de la población tiene acceso al internet. </w:t>
+      </w:r>
+      <w:r>
+        <w:rPr>
+          <w:rFonts w:ascii="Times New Roman" w:hAnsi="Times New Roman" w:cs="Times New Roman"/>
+          <w:sz w:val="24"/>
+          <w:szCs w:val="24"/>
+        </w:rPr>
+        <w:t>El diseño gráfico se convierte en un</w:t>
+      </w:r>
+      <w:r>
+        <w:rPr>
+          <w:rFonts w:ascii="Times New Roman" w:hAnsi="Times New Roman" w:cs="Times New Roman"/>
+          <w:sz w:val="24"/>
+          <w:szCs w:val="24"/>
+        </w:rPr>
+        <w:t>a</w:t>
+      </w:r>
+      <w:r>
+        <w:rPr>
+          <w:rFonts w:ascii="Times New Roman" w:hAnsi="Times New Roman" w:cs="Times New Roman"/>
+          <w:sz w:val="24"/>
+          <w:szCs w:val="24"/>
+        </w:rPr>
+        <w:t xml:space="preserve"> de las herramientas </w:t>
+      </w:r>
+      <w:r>
+        <w:rPr>
+          <w:rFonts w:ascii="Times New Roman" w:hAnsi="Times New Roman" w:cs="Times New Roman"/>
+          <w:sz w:val="24"/>
+          <w:szCs w:val="24"/>
+        </w:rPr>
+        <w:t>usadas</w:t>
+      </w:r>
+      <w:r>
+        <w:rPr>
+          <w:rFonts w:ascii="Times New Roman" w:hAnsi="Times New Roman" w:cs="Times New Roman"/>
+          <w:sz w:val="24"/>
+          <w:szCs w:val="24"/>
+        </w:rPr>
+        <w:t xml:space="preserve"> por las compañías para explotar</w:t>
+      </w:r>
+      <w:r>
+        <w:rPr>
+          <w:rFonts w:ascii="Times New Roman" w:hAnsi="Times New Roman" w:cs="Times New Roman"/>
+          <w:sz w:val="24"/>
+          <w:szCs w:val="24"/>
+        </w:rPr>
+        <w:t xml:space="preserve"> esta capacidad de conectar</w:t>
+      </w:r>
+      <w:r>
+        <w:rPr>
+          <w:rFonts w:ascii="Times New Roman" w:hAnsi="Times New Roman" w:cs="Times New Roman"/>
+          <w:sz w:val="24"/>
+          <w:szCs w:val="24"/>
+        </w:rPr>
+        <w:t xml:space="preserve"> instantáneamente</w:t>
+      </w:r>
+      <w:r>
+        <w:rPr>
+          <w:rFonts w:ascii="Times New Roman" w:hAnsi="Times New Roman" w:cs="Times New Roman"/>
+          <w:sz w:val="24"/>
+          <w:szCs w:val="24"/>
+        </w:rPr>
+        <w:t xml:space="preserve"> otorgada por la we</w:t>
+      </w:r>
+      <w:r>
+        <w:rPr>
+          <w:rFonts w:ascii="Times New Roman" w:hAnsi="Times New Roman" w:cs="Times New Roman"/>
+          <w:sz w:val="24"/>
+          <w:szCs w:val="24"/>
+        </w:rPr>
+        <w:t>b, debido a que con</w:t>
+      </w:r>
+      <w:r>
+        <w:rPr>
+          <w:rFonts w:ascii="Times New Roman" w:hAnsi="Times New Roman" w:cs="Times New Roman"/>
+          <w:sz w:val="24"/>
+          <w:szCs w:val="24"/>
+        </w:rPr>
+        <w:t xml:space="preserve"> el uso de</w:t>
+      </w:r>
+      <w:r>
+        <w:rPr>
+          <w:rFonts w:ascii="Times New Roman" w:hAnsi="Times New Roman" w:cs="Times New Roman"/>
+          <w:sz w:val="24"/>
+          <w:szCs w:val="24"/>
+        </w:rPr>
+        <w:t xml:space="preserve"> contenido visual</w:t>
+      </w:r>
+      <w:r>
+        <w:rPr>
+          <w:rFonts w:ascii="Times New Roman" w:hAnsi="Times New Roman" w:cs="Times New Roman"/>
+          <w:sz w:val="24"/>
+          <w:szCs w:val="24"/>
+        </w:rPr>
+        <w:t xml:space="preserve"> busca transmitir</w:t>
+      </w:r>
+      <w:r>
+        <w:rPr>
+          <w:rFonts w:ascii="Times New Roman" w:hAnsi="Times New Roman" w:cs="Times New Roman"/>
+          <w:sz w:val="24"/>
+          <w:szCs w:val="24"/>
+        </w:rPr>
+        <w:t xml:space="preserve"> información de forma eficaz</w:t>
+      </w:r>
+      <w:r>
+        <w:rPr>
+          <w:rFonts w:ascii="Times New Roman" w:hAnsi="Times New Roman" w:cs="Times New Roman"/>
+          <w:sz w:val="24"/>
+          <w:szCs w:val="24"/>
+        </w:rPr>
+        <w:t xml:space="preserve"> y rápida</w:t>
+      </w:r>
+      <w:r>
+        <w:rPr>
+          <w:rFonts w:ascii="Times New Roman" w:hAnsi="Times New Roman" w:cs="Times New Roman"/>
+          <w:sz w:val="24"/>
+          <w:szCs w:val="24"/>
+        </w:rPr>
+        <w:t>.</w:t>
+      </w:r>
+      <w:r>
+        <w:rPr>
+          <w:rFonts w:ascii="Times New Roman" w:hAnsi="Times New Roman" w:cs="Times New Roman"/>
+          <w:sz w:val="24"/>
+          <w:szCs w:val="24"/>
+        </w:rPr>
+        <w:t xml:space="preserve"> Sin embargo, ¿qué es el diseño gráfico de forma más precisa?, ¿cuál es su objetivo?, ¿cuáles son sus principios?, ¿a qué se refiere una comunicación efectiva en el diseño gráfico?, ¿qué es un concepto de diseño</w:t>
+      </w:r>
+      <w:r>
+        <w:rPr>
+          <w:rFonts w:ascii="Times New Roman" w:hAnsi="Times New Roman" w:cs="Times New Roman"/>
+          <w:sz w:val="24"/>
+          <w:szCs w:val="24"/>
+        </w:rPr>
+        <w:t xml:space="preserve"> gráfico</w:t>
+      </w:r>
+      <w:r>
+        <w:rPr>
+          <w:rFonts w:ascii="Times New Roman" w:hAnsi="Times New Roman" w:cs="Times New Roman"/>
+          <w:sz w:val="24"/>
+          <w:szCs w:val="24"/>
+        </w:rPr>
+        <w:t>?</w:t>
+      </w:r>
+      <w:r>
+        <w:rPr>
+          <w:rFonts w:ascii="Times New Roman" w:hAnsi="Times New Roman" w:cs="Times New Roman"/>
+          <w:sz w:val="24"/>
+          <w:szCs w:val="24"/>
+        </w:rPr>
+        <w:t>, ¿qué son los diseños universales y atemporales?, ¿en qué consiste un boceto?, ¿cuále</w:t>
+      </w:r>
+      <w:r>
+        <w:rPr>
+          <w:rFonts w:ascii="Times New Roman" w:hAnsi="Times New Roman" w:cs="Times New Roman"/>
+          <w:sz w:val="24"/>
+          <w:szCs w:val="24"/>
+        </w:rPr>
+        <w:t>s son los elementos visuales de esta herramienta</w:t>
+      </w:r>
+      <w:r>
+        <w:rPr>
+          <w:rFonts w:ascii="Times New Roman" w:hAnsi="Times New Roman" w:cs="Times New Roman"/>
+          <w:sz w:val="24"/>
+          <w:szCs w:val="24"/>
+        </w:rPr>
+        <w:t xml:space="preserve">? y ¿qué es una síntesis en este ámbito? </w:t>
+      </w:r>
+    </w:p>
+    <w:p>
+      <w:pPr>
+        <w:spacing w:after="0" w:line="480" w:lineRule="auto"/>
+        <w:rPr>
+          <w:rFonts w:ascii="Times New Roman" w:hAnsi="Times New Roman" w:cs="Times New Roman"/>
+          <w:sz w:val="24"/>
+          <w:szCs w:val="24"/>
+        </w:rPr>
+      </w:pPr>
+      <w:r>
+        <w:rPr>
+          <w:rFonts w:ascii="Times New Roman" w:hAnsi="Times New Roman" w:cs="Times New Roman"/>
+          <w:sz w:val="24"/>
+          <w:szCs w:val="24"/>
+        </w:rPr>
+        <w:t xml:space="preserve"> </w:t>
+      </w:r>
+    </w:p>
+    <w:p>
+      <w:pPr>
+        <w:spacing w:after="0" w:line="480" w:lineRule="auto"/>
+        <w:rPr>
+          <w:rFonts w:ascii="Times New Roman" w:hAnsi="Times New Roman" w:cs="Times New Roman"/>
+          <w:sz w:val="24"/>
+          <w:szCs w:val="24"/>
+        </w:rPr>
+      </w:pPr>
+      <w:r>
+        <w:rPr>
+          <w:rFonts w:ascii="Times New Roman" w:hAnsi="Times New Roman" w:cs="Times New Roman"/>
+          <w:sz w:val="24"/>
+          <w:szCs w:val="24"/>
+        </w:rPr>
+        <w:t xml:space="preserve"> </w:t>
+      </w:r>
+    </w:p>
+    <w:p>
+      <w:pPr>
+        <w:rPr>
+          <w:rFonts w:ascii="Times New Roman" w:hAnsi="Times New Roman" w:cs="Times New Roman"/>
+          <w:b/>
+          <w:sz w:val="24"/>
+          <w:szCs w:val="24"/>
+        </w:rPr>
+      </w:pPr>
+      <w:r>
+        <w:rPr>
+          <w:rFonts w:ascii="Times New Roman" w:hAnsi="Times New Roman" w:cs="Times New Roman"/>
+          <w:b/>
+          <w:sz w:val="24"/>
+          <w:szCs w:val="24"/>
+        </w:rPr>
+        <w:br w:type="page"/>
+      </w:r>
+    </w:p>
     <w:p>
       <w:pPr>
         <w:spacing w:after="0" w:line="480" w:lineRule="auto"/>
@@ -424,7 +1068,6 @@
           <w:sz w:val="24"/>
           <w:szCs w:val="24"/>
         </w:rPr>
-        <w:lastRenderedPageBreak/>
         <w:t>movimiento</w:t>
       </w:r>
       <w:r>
@@ -499,7 +1142,16 @@
           <w:sz w:val="24"/>
           <w:szCs w:val="24"/>
         </w:rPr>
-        <w:t xml:space="preserve"> a comunicar la relación entre los diferentes elementos de diseño. También puede </w:t>
+        <w:t xml:space="preserve"> a comunicar la relación entre los diferentes elementos de diseño. </w:t>
+      </w:r>
+      <w:r>
+        <w:rPr>
+          <w:rFonts w:ascii="Times New Roman" w:hAnsi="Times New Roman" w:cs="Times New Roman"/>
+          <w:sz w:val="24"/>
+          <w:szCs w:val="24"/>
+        </w:rPr>
+        <w:lastRenderedPageBreak/>
+        <w:t xml:space="preserve">También puede </w:t>
       </w:r>
       <w:r>
         <w:rPr>
@@ -845,6 +1497,15 @@
         </w:rPr>
         <w:t>Concepto</w:t>
       </w:r>
+      <w:r>
+        <w:rPr>
+          <w:rFonts w:ascii="Times New Roman" w:hAnsi="Times New Roman" w:cs="Times New Roman"/>
+          <w:b/>
+          <w:sz w:val="24"/>
+          <w:szCs w:val="24"/>
+        </w:rPr>
+        <w:t xml:space="preserve"> de diseño</w:t>
+      </w:r>
     </w:p>
     <w:p>
       <w:pPr>
@@ -895,8 +1556,6 @@
         </w:rPr>
         <w:t xml:space="preserve"> de la marca</w:t>
       </w:r>
-      <w:bookmarkStart w:id="0" w:name="_GoBack"/>
-      <w:bookmarkEnd w:id="0"/>
       <w:r>
         <w:rPr>
           <w:rFonts w:ascii="Times New Roman" w:hAnsi="Times New Roman" w:cs="Times New Roman"/>
@@ -967,7 +1626,6 @@
           <w:sz w:val="24"/>
           <w:szCs w:val="24"/>
         </w:rPr>
-        <w:lastRenderedPageBreak/>
         <w:t>El diseño universal es el diseño y composición de un entorno, producto o servicio, para que todas las personas puedan accederlo, entenderlo y utilizarlo en la mayor medida posible, independiente de su edad, tamaño, capacidad o discapacidad.</w:t>
       </w:r>
     </w:p>
@@ -1057,6 +1715,7 @@
           <w:sz w:val="24"/>
           <w:szCs w:val="24"/>
         </w:rPr>
+        <w:lastRenderedPageBreak/>
         <w:t>Es un dibujo rápido y esquemático de las características principales de un dibujo, una ilustración o un diseño.</w:t>
       </w:r>
       <w:r>
@@ -1322,7 +1981,6 @@
           <w:sz w:val="24"/>
           <w:szCs w:val="24"/>
         </w:rPr>
-        <w:lastRenderedPageBreak/>
         <w:t>El objeto</w:t>
       </w:r>
       <w:r>
@@ -1871,16 +2529,7 @@
           <w:sz w:val="24"/>
           <w:szCs w:val="24"/>
         </w:rPr>
-        <w:t xml:space="preserve">Es el proceso de reducir y combinar los elementos visuales de una obra de arte para simplificarla de manera que mantenga su significado y sea aún más fácil de entender, mejorando </w:t>
-      </w:r>
-      <w:r>
-        <w:rPr>
-          <w:rFonts w:ascii="Times New Roman" w:hAnsi="Times New Roman" w:cs="Times New Roman"/>
-          <w:sz w:val="24"/>
-          <w:szCs w:val="24"/>
-        </w:rPr>
-        <w:lastRenderedPageBreak/>
-        <w:t xml:space="preserve">así su claridad e impacto. A través de este proceso, </w:t>
+        <w:t xml:space="preserve">Es el proceso de reducir y combinar los elementos visuales de una obra de arte para simplificarla de manera que mantenga su significado y sea aún más fácil de entender, mejorando así su claridad e impacto. A través de este proceso, </w:t>
       </w:r>
       <w:r>
         <w:rPr>
@@ -1917,13 +2566,43 @@
     </w:p>
     <w:p>
       <w:pPr>
+        <w:rPr>
+          <w:rFonts w:ascii="Times New Roman" w:hAnsi="Times New Roman" w:cs="Times New Roman"/>
+          <w:b/>
+          <w:sz w:val="24"/>
+          <w:szCs w:val="24"/>
+        </w:rPr>
+      </w:pPr>
+      <w:r>
+        <w:rPr>
+          <w:rFonts w:ascii="Times New Roman" w:hAnsi="Times New Roman" w:cs="Times New Roman"/>
+          <w:b/>
+          <w:sz w:val="24"/>
+          <w:szCs w:val="24"/>
+        </w:rPr>
+        <w:br w:type="page"/>
+      </w:r>
+    </w:p>
+    <w:p>
+      <w:pPr>
         <w:spacing w:after="0" w:line="480" w:lineRule="auto"/>
-        <w:rPr>
-          <w:rFonts w:ascii="Times New Roman" w:hAnsi="Times New Roman" w:cs="Times New Roman"/>
-          <w:sz w:val="24"/>
-          <w:szCs w:val="24"/>
-        </w:rPr>
-      </w:pPr>
+        <w:jc w:val="center"/>
+        <w:rPr>
+          <w:rFonts w:ascii="Times New Roman" w:hAnsi="Times New Roman" w:cs="Times New Roman"/>
+          <w:b/>
+          <w:sz w:val="24"/>
+          <w:szCs w:val="24"/>
+        </w:rPr>
+      </w:pPr>
+      <w:r>
+        <w:rPr>
+          <w:rFonts w:ascii="Times New Roman" w:hAnsi="Times New Roman" w:cs="Times New Roman"/>
+          <w:b/>
+          <w:sz w:val="24"/>
+          <w:szCs w:val="24"/>
+        </w:rPr>
+        <w:t>Conclusión</w:t>
+      </w:r>
     </w:p>
     <w:p>
       <w:pPr>
@@ -1934,16 +2613,158 @@
           <w:szCs w:val="24"/>
         </w:rPr>
       </w:pPr>
-    </w:p>
-    <w:p>
-      <w:pPr>
-        <w:spacing w:after="0"/>
-        <w:rPr>
-          <w:rFonts w:ascii="Times New Roman" w:hAnsi="Times New Roman" w:cs="Times New Roman"/>
-          <w:sz w:val="24"/>
-          <w:szCs w:val="24"/>
-        </w:rPr>
-      </w:pPr>
+      <w:r>
+        <w:rPr>
+          <w:rFonts w:ascii="Times New Roman" w:hAnsi="Times New Roman" w:cs="Times New Roman"/>
+          <w:sz w:val="24"/>
+          <w:szCs w:val="24"/>
+        </w:rPr>
+        <w:tab/>
+      </w:r>
+      <w:r>
+        <w:rPr>
+          <w:rFonts w:ascii="Times New Roman" w:hAnsi="Times New Roman" w:cs="Times New Roman"/>
+          <w:sz w:val="24"/>
+          <w:szCs w:val="24"/>
+        </w:rPr>
+        <w:t>De acuerdo a lo expuesto, es evidenciable</w:t>
+      </w:r>
+      <w:r>
+        <w:rPr>
+          <w:rFonts w:ascii="Times New Roman" w:hAnsi="Times New Roman" w:cs="Times New Roman"/>
+          <w:sz w:val="24"/>
+          <w:szCs w:val="24"/>
+        </w:rPr>
+        <w:t xml:space="preserve"> que</w:t>
+      </w:r>
+      <w:r>
+        <w:rPr>
+          <w:rFonts w:ascii="Times New Roman" w:hAnsi="Times New Roman" w:cs="Times New Roman"/>
+          <w:sz w:val="24"/>
+          <w:szCs w:val="24"/>
+        </w:rPr>
+        <w:t xml:space="preserve"> los conceptos fundamentales que utilizan los diseñadores gráficos en sus trabajos día a día</w:t>
+      </w:r>
+      <w:r>
+        <w:rPr>
+          <w:rFonts w:ascii="Times New Roman" w:hAnsi="Times New Roman" w:cs="Times New Roman"/>
+          <w:sz w:val="24"/>
+          <w:szCs w:val="24"/>
+        </w:rPr>
+        <w:t xml:space="preserve"> fueron expuestos de una manera comprensible</w:t>
+      </w:r>
+      <w:r>
+        <w:rPr>
+          <w:rFonts w:ascii="Times New Roman" w:hAnsi="Times New Roman" w:cs="Times New Roman"/>
+          <w:sz w:val="24"/>
+          <w:szCs w:val="24"/>
+        </w:rPr>
+        <w:t xml:space="preserve"> y resumida</w:t>
+      </w:r>
+      <w:r>
+        <w:rPr>
+          <w:rFonts w:ascii="Times New Roman" w:hAnsi="Times New Roman" w:cs="Times New Roman"/>
+          <w:sz w:val="24"/>
+          <w:szCs w:val="24"/>
+        </w:rPr>
+        <w:t>. Sin embargo, aunque estos</w:t>
+      </w:r>
+      <w:r>
+        <w:rPr>
+          <w:rFonts w:ascii="Times New Roman" w:hAnsi="Times New Roman" w:cs="Times New Roman"/>
+          <w:sz w:val="24"/>
+          <w:szCs w:val="24"/>
+        </w:rPr>
+        <w:t xml:space="preserve"> son</w:t>
+      </w:r>
+      <w:r>
+        <w:rPr>
+          <w:rFonts w:ascii="Times New Roman" w:hAnsi="Times New Roman" w:cs="Times New Roman"/>
+          <w:sz w:val="24"/>
+          <w:szCs w:val="24"/>
+        </w:rPr>
+        <w:t xml:space="preserve"> los conceptos fundamentales que se usan, no es la totalidad de lo que </w:t>
+      </w:r>
+      <w:r>
+        <w:rPr>
+          <w:rFonts w:ascii="Times New Roman" w:hAnsi="Times New Roman" w:cs="Times New Roman"/>
+          <w:sz w:val="24"/>
+          <w:szCs w:val="24"/>
+        </w:rPr>
+        <w:t>compone al</w:t>
+      </w:r>
+      <w:r>
+        <w:rPr>
+          <w:rFonts w:ascii="Times New Roman" w:hAnsi="Times New Roman" w:cs="Times New Roman"/>
+          <w:sz w:val="24"/>
+          <w:szCs w:val="24"/>
+        </w:rPr>
+        <w:t xml:space="preserve"> diseño gráfico</w:t>
+      </w:r>
+      <w:r>
+        <w:rPr>
+          <w:rFonts w:ascii="Times New Roman" w:hAnsi="Times New Roman" w:cs="Times New Roman"/>
+          <w:sz w:val="24"/>
+          <w:szCs w:val="24"/>
+        </w:rPr>
+        <w:t>,</w:t>
+      </w:r>
+      <w:r>
+        <w:rPr>
+          <w:rFonts w:ascii="Times New Roman" w:hAnsi="Times New Roman" w:cs="Times New Roman"/>
+          <w:sz w:val="24"/>
+          <w:szCs w:val="24"/>
+        </w:rPr>
+        <w:t xml:space="preserve"> puesto que existe una infinidad de técnicas y herramientas que </w:t>
+      </w:r>
+      <w:r>
+        <w:rPr>
+          <w:rFonts w:ascii="Times New Roman" w:hAnsi="Times New Roman" w:cs="Times New Roman"/>
+          <w:sz w:val="24"/>
+          <w:szCs w:val="24"/>
+        </w:rPr>
+        <w:t xml:space="preserve">se </w:t>
+      </w:r>
+      <w:r>
+        <w:rPr>
+          <w:rFonts w:ascii="Times New Roman" w:hAnsi="Times New Roman" w:cs="Times New Roman"/>
+          <w:sz w:val="24"/>
+          <w:szCs w:val="24"/>
+        </w:rPr>
+        <w:t>utilizan para crear</w:t>
+      </w:r>
+      <w:r>
+        <w:rPr>
+          <w:rFonts w:ascii="Times New Roman" w:hAnsi="Times New Roman" w:cs="Times New Roman"/>
+          <w:sz w:val="24"/>
+          <w:szCs w:val="24"/>
+        </w:rPr>
+        <w:t xml:space="preserve"> sus composiciones y que debido a la naturaleza</w:t>
+      </w:r>
+      <w:r>
+        <w:rPr>
+          <w:rFonts w:ascii="Times New Roman" w:hAnsi="Times New Roman" w:cs="Times New Roman"/>
+          <w:sz w:val="24"/>
+          <w:szCs w:val="24"/>
+        </w:rPr>
+        <w:t xml:space="preserve"> introductoria</w:t>
+      </w:r>
+      <w:r>
+        <w:rPr>
+          <w:rFonts w:ascii="Times New Roman" w:hAnsi="Times New Roman" w:cs="Times New Roman"/>
+          <w:sz w:val="24"/>
+          <w:szCs w:val="24"/>
+        </w:rPr>
+        <w:t xml:space="preserve"> del informe, no se expusieron. De igual manera, se invita al lector a investigar más por su cuenta.</w:t>
+      </w:r>
+      <w:r>
+        <w:rPr>
+          <w:rFonts w:ascii="Times New Roman" w:hAnsi="Times New Roman" w:cs="Times New Roman"/>
+          <w:sz w:val="24"/>
+          <w:szCs w:val="24"/>
+        </w:rPr>
+        <w:t xml:space="preserve"> </w:t>
+      </w:r>
     </w:p>
     <w:p>
       <w:pPr>
@@ -1954,7 +2775,108 @@
           <w:szCs w:val="24"/>
         </w:rPr>
       </w:pPr>
-      <w:hyperlink r:id="rId6" w:anchor=":~:text=Seg%C3%BAn%20el%20American%20Institute%20of,o%20mensajes%20de%20manera%20visual" w:history="1">
+    </w:p>
+    <w:p>
+      <w:pPr>
+        <w:rPr>
+          <w:rFonts w:ascii="Times New Roman" w:hAnsi="Times New Roman" w:cs="Times New Roman"/>
+          <w:b/>
+          <w:sz w:val="24"/>
+          <w:szCs w:val="24"/>
+        </w:rPr>
+      </w:pPr>
+      <w:r>
+        <w:rPr>
+          <w:rFonts w:ascii="Times New Roman" w:hAnsi="Times New Roman" w:cs="Times New Roman"/>
+          <w:b/>
+          <w:sz w:val="24"/>
+          <w:szCs w:val="24"/>
+        </w:rPr>
+        <w:br w:type="page"/>
+      </w:r>
+    </w:p>
+    <w:p>
+      <w:pPr>
+        <w:spacing w:after="0" w:line="480" w:lineRule="auto"/>
+        <w:jc w:val="center"/>
+        <w:rPr>
+          <w:rFonts w:ascii="Times New Roman" w:hAnsi="Times New Roman" w:cs="Times New Roman"/>
+          <w:b/>
+          <w:sz w:val="24"/>
+          <w:szCs w:val="24"/>
+        </w:rPr>
+      </w:pPr>
+      <w:r>
+        <w:rPr>
+          <w:rFonts w:ascii="Times New Roman" w:hAnsi="Times New Roman" w:cs="Times New Roman"/>
+          <w:b/>
+          <w:sz w:val="24"/>
+          <w:szCs w:val="24"/>
+        </w:rPr>
+        <w:t>Bibliografía</w:t>
+      </w:r>
+    </w:p>
+    <w:p>
+      <w:pPr>
+        <w:pStyle w:val="Prrafodelista"/>
+        <w:numPr>
+          <w:ilvl w:val="0"/>
+          <w:numId w:val="3"/>
+        </w:numPr>
+        <w:spacing w:after="0" w:line="480" w:lineRule="auto"/>
+        <w:rPr>
+          <w:rFonts w:ascii="Times New Roman" w:hAnsi="Times New Roman" w:cs="Times New Roman"/>
+          <w:sz w:val="24"/>
+          <w:szCs w:val="24"/>
+        </w:rPr>
+      </w:pPr>
+      <w:proofErr w:type="spellStart"/>
+      <w:r>
+        <w:rPr>
+          <w:rFonts w:ascii="Times New Roman" w:hAnsi="Times New Roman" w:cs="Times New Roman"/>
+          <w:sz w:val="24"/>
+          <w:szCs w:val="24"/>
+        </w:rPr>
+        <w:t>Toulouselautrec</w:t>
+      </w:r>
+      <w:proofErr w:type="spellEnd"/>
+      <w:r>
+        <w:rPr>
+          <w:rFonts w:ascii="Times New Roman" w:hAnsi="Times New Roman" w:cs="Times New Roman"/>
+          <w:sz w:val="24"/>
+          <w:szCs w:val="24"/>
+        </w:rPr>
+        <w:t xml:space="preserve">. ¿Qué es el diseño gráfico? </w:t>
+      </w:r>
+      <w:proofErr w:type="spellStart"/>
+      <w:r>
+        <w:rPr>
+          <w:rFonts w:ascii="Times New Roman" w:hAnsi="Times New Roman" w:cs="Times New Roman"/>
+          <w:i/>
+          <w:sz w:val="24"/>
+          <w:szCs w:val="24"/>
+        </w:rPr>
+        <w:t>Toulouselautrec</w:t>
+      </w:r>
+      <w:proofErr w:type="spellEnd"/>
+      <w:r>
+        <w:rPr>
+          <w:rFonts w:ascii="Times New Roman" w:hAnsi="Times New Roman" w:cs="Times New Roman"/>
+          <w:i/>
+          <w:sz w:val="24"/>
+          <w:szCs w:val="24"/>
+        </w:rPr>
+        <w:t xml:space="preserve">. </w:t>
+      </w:r>
+      <w:r>
+        <w:rPr>
+          <w:rFonts w:ascii="Times New Roman" w:hAnsi="Times New Roman" w:cs="Times New Roman"/>
+          <w:sz w:val="24"/>
+          <w:szCs w:val="24"/>
+        </w:rPr>
+        <w:t xml:space="preserve">Consultado el 22 de octubre de 2022 en </w:t>
+      </w:r>
+      <w:hyperlink r:id="rId7" w:anchor=":~:text=Seg%C3%BAn%20el%20American%20Institute%20of,o%20mensajes%20de%20manera%20visual" w:history="1">
         <w:r>
           <w:rPr>
             <w:rStyle w:val="Hipervnculo"/>
@@ -1962,28 +2884,8 @@
             <w:sz w:val="24"/>
             <w:szCs w:val="24"/>
           </w:rPr>
-          <w:t>https://www.toulouselautrec.edu.pe/blogs/que-es-diseno-grafico#:~:text=Seg%C3%BAn%20el%20American%20Institute%20of,o%20mensajes%20de%20manera%20visual</w:t>
+          <w:t>https://www.toulouselautrec.edu.pe/blogs/que-es-diseno-grafico#:~:text=Seg%C3%B</w:t>
         </w:r>
-      </w:hyperlink>
-      <w:r>
-        <w:rPr>
-          <w:rFonts w:ascii="Times New Roman" w:hAnsi="Times New Roman" w:cs="Times New Roman"/>
-          <w:sz w:val="24"/>
-          <w:szCs w:val="24"/>
-        </w:rPr>
-        <w:t xml:space="preserve">. </w:t>
-      </w:r>
-    </w:p>
-    <w:p>
-      <w:pPr>
-        <w:spacing w:line="480" w:lineRule="auto"/>
-        <w:rPr>
-          <w:rFonts w:ascii="Times New Roman" w:hAnsi="Times New Roman" w:cs="Times New Roman"/>
-          <w:sz w:val="24"/>
-          <w:szCs w:val="24"/>
-        </w:rPr>
-      </w:pPr>
-      <w:hyperlink r:id="rId7" w:history="1">
         <w:r>
           <w:rPr>
             <w:rStyle w:val="Hipervnculo"/>
@@ -1991,7 +2893,34 @@
             <w:sz w:val="24"/>
             <w:szCs w:val="24"/>
           </w:rPr>
-          <w:t>https://imborrable.com/blog/principios-diseno-grafico/</w:t>
+          <w:t>A</w:t>
+        </w:r>
+        <w:r>
+          <w:rPr>
+            <w:rStyle w:val="Hipervnculo"/>
+            <w:rFonts w:ascii="Times New Roman" w:hAnsi="Times New Roman" w:cs="Times New Roman"/>
+            <w:sz w:val="24"/>
+            <w:szCs w:val="24"/>
+          </w:rPr>
+          <w:t>n%</w:t>
+        </w:r>
+        <w:r>
+          <w:rPr>
+            <w:rStyle w:val="Hipervnculo"/>
+            <w:rFonts w:ascii="Times New Roman" w:hAnsi="Times New Roman" w:cs="Times New Roman"/>
+            <w:sz w:val="24"/>
+            <w:szCs w:val="24"/>
+          </w:rPr>
+          <w:t>2</w:t>
+        </w:r>
+        <w:r>
+          <w:rPr>
+            <w:rStyle w:val="Hipervnculo"/>
+            <w:rFonts w:ascii="Times New Roman" w:hAnsi="Times New Roman" w:cs="Times New Roman"/>
+            <w:sz w:val="24"/>
+            <w:szCs w:val="24"/>
+          </w:rPr>
+          <w:t>0el%20American%20Institute%20of,o%20mensajes%20de%20manera%20visual</w:t>
         </w:r>
       </w:hyperlink>
       <w:r>
@@ -2000,11 +2929,16 @@
           <w:sz w:val="24"/>
           <w:szCs w:val="24"/>
         </w:rPr>
-        <w:t xml:space="preserve"> </w:t>
-      </w:r>
-    </w:p>
-    <w:p>
-      <w:pPr>
+        <w:t xml:space="preserve">. </w:t>
+      </w:r>
+    </w:p>
+    <w:p>
+      <w:pPr>
+        <w:pStyle w:val="Prrafodelista"/>
+        <w:numPr>
+          <w:ilvl w:val="0"/>
+          <w:numId w:val="3"/>
+        </w:numPr>
         <w:spacing w:line="480" w:lineRule="auto"/>
         <w:rPr>
           <w:rFonts w:ascii="Times New Roman" w:hAnsi="Times New Roman" w:cs="Times New Roman"/>
@@ -2012,6 +2946,66 @@
           <w:szCs w:val="24"/>
         </w:rPr>
       </w:pPr>
+      <w:proofErr w:type="spellStart"/>
+      <w:r>
+        <w:rPr>
+          <w:rFonts w:ascii="Times New Roman" w:hAnsi="Times New Roman" w:cs="Times New Roman"/>
+          <w:sz w:val="24"/>
+          <w:szCs w:val="24"/>
+        </w:rPr>
+        <w:lastRenderedPageBreak/>
+        <w:t>Llasera</w:t>
+      </w:r>
+      <w:proofErr w:type="spellEnd"/>
+      <w:r>
+        <w:rPr>
+          <w:rFonts w:ascii="Times New Roman" w:hAnsi="Times New Roman" w:cs="Times New Roman"/>
+          <w:sz w:val="24"/>
+          <w:szCs w:val="24"/>
+        </w:rPr>
+        <w:t xml:space="preserve">, P. (04 de diciembre de 2020). </w:t>
+      </w:r>
+      <w:r>
+        <w:rPr>
+          <w:rFonts w:ascii="Times New Roman" w:hAnsi="Times New Roman" w:cs="Times New Roman"/>
+          <w:sz w:val="24"/>
+          <w:szCs w:val="24"/>
+        </w:rPr>
+        <w:t>Los 6 principios del diseño gráfico que debes conocer</w:t>
+      </w:r>
+      <w:r>
+        <w:rPr>
+          <w:rFonts w:ascii="Times New Roman" w:hAnsi="Times New Roman" w:cs="Times New Roman"/>
+          <w:sz w:val="24"/>
+          <w:szCs w:val="24"/>
+        </w:rPr>
+        <w:t xml:space="preserve">. </w:t>
+      </w:r>
+      <w:r>
+        <w:rPr>
+          <w:rFonts w:ascii="Times New Roman" w:hAnsi="Times New Roman" w:cs="Times New Roman"/>
+          <w:sz w:val="24"/>
+          <w:szCs w:val="24"/>
+        </w:rPr>
+        <w:t xml:space="preserve">Consultado el 22 de octubre de 2022 en </w:t>
+      </w:r>
+      <w:r>
+        <w:rPr>
+          <w:rFonts w:ascii="Times New Roman" w:hAnsi="Times New Roman" w:cs="Times New Roman"/>
+          <w:i/>
+          <w:sz w:val="24"/>
+          <w:szCs w:val="24"/>
+        </w:rPr>
+        <w:t>Imborrable</w:t>
+      </w:r>
+      <w:r>
+        <w:rPr>
+          <w:rFonts w:ascii="Times New Roman" w:hAnsi="Times New Roman" w:cs="Times New Roman"/>
+          <w:sz w:val="24"/>
+          <w:szCs w:val="24"/>
+        </w:rPr>
+        <w:t xml:space="preserve">. </w:t>
+      </w:r>
       <w:hyperlink r:id="rId8" w:history="1">
         <w:r>
           <w:rPr>
@@ -2020,12 +3014,43 @@
             <w:sz w:val="24"/>
             <w:szCs w:val="24"/>
           </w:rPr>
-          <w:t>https://platzi.com/clases/1228-fundamentos-diseno/10155-comunicacion-efectiva-en-el-diseno/</w:t>
+          <w:t>https://imb</w:t>
+        </w:r>
+        <w:r>
+          <w:rPr>
+            <w:rStyle w:val="Hipervnculo"/>
+            <w:rFonts w:ascii="Times New Roman" w:hAnsi="Times New Roman" w:cs="Times New Roman"/>
+            <w:sz w:val="24"/>
+            <w:szCs w:val="24"/>
+          </w:rPr>
+          <w:t>o</w:t>
+        </w:r>
+        <w:r>
+          <w:rPr>
+            <w:rStyle w:val="Hipervnculo"/>
+            <w:rFonts w:ascii="Times New Roman" w:hAnsi="Times New Roman" w:cs="Times New Roman"/>
+            <w:sz w:val="24"/>
+            <w:szCs w:val="24"/>
+          </w:rPr>
+          <w:t>rrable.com/blog/principios-diseno-grafico/</w:t>
         </w:r>
       </w:hyperlink>
-    </w:p>
-    <w:p>
-      <w:pPr>
+      <w:r>
+        <w:rPr>
+          <w:rFonts w:ascii="Times New Roman" w:hAnsi="Times New Roman" w:cs="Times New Roman"/>
+          <w:sz w:val="24"/>
+          <w:szCs w:val="24"/>
+        </w:rPr>
+        <w:t xml:space="preserve"> </w:t>
+      </w:r>
+    </w:p>
+    <w:p>
+      <w:pPr>
+        <w:pStyle w:val="Prrafodelista"/>
+        <w:numPr>
+          <w:ilvl w:val="0"/>
+          <w:numId w:val="3"/>
+        </w:numPr>
         <w:spacing w:line="480" w:lineRule="auto"/>
         <w:rPr>
           <w:rFonts w:ascii="Times New Roman" w:hAnsi="Times New Roman" w:cs="Times New Roman"/>
@@ -2033,6 +3058,93 @@
           <w:szCs w:val="24"/>
         </w:rPr>
       </w:pPr>
+      <w:r>
+        <w:rPr>
+          <w:rFonts w:ascii="Times New Roman" w:hAnsi="Times New Roman" w:cs="Times New Roman"/>
+          <w:sz w:val="24"/>
+          <w:szCs w:val="24"/>
+        </w:rPr>
+        <w:t>Arrieta, E</w:t>
+      </w:r>
+      <w:r>
+        <w:rPr>
+          <w:rFonts w:ascii="Times New Roman" w:hAnsi="Times New Roman" w:cs="Times New Roman"/>
+          <w:sz w:val="24"/>
+          <w:szCs w:val="24"/>
+        </w:rPr>
+        <w:t>.</w:t>
+      </w:r>
+      <w:r>
+        <w:rPr>
+          <w:rFonts w:ascii="Times New Roman" w:hAnsi="Times New Roman" w:cs="Times New Roman"/>
+          <w:sz w:val="24"/>
+          <w:szCs w:val="24"/>
+        </w:rPr>
+        <w:t xml:space="preserve"> </w:t>
+      </w:r>
+      <w:r>
+        <w:rPr>
+          <w:rFonts w:ascii="Times New Roman" w:hAnsi="Times New Roman" w:cs="Times New Roman"/>
+          <w:sz w:val="24"/>
+          <w:szCs w:val="24"/>
+        </w:rPr>
+        <w:t>Comunicación efectiva en el diseño.</w:t>
+      </w:r>
+      <w:r>
+        <w:rPr>
+          <w:rFonts w:ascii="Times New Roman" w:hAnsi="Times New Roman" w:cs="Times New Roman"/>
+          <w:i/>
+          <w:sz w:val="24"/>
+          <w:szCs w:val="24"/>
+        </w:rPr>
+        <w:t xml:space="preserve"> </w:t>
+      </w:r>
+      <w:proofErr w:type="spellStart"/>
+      <w:r>
+        <w:rPr>
+          <w:rFonts w:ascii="Times New Roman" w:hAnsi="Times New Roman" w:cs="Times New Roman"/>
+          <w:i/>
+          <w:sz w:val="24"/>
+          <w:szCs w:val="24"/>
+        </w:rPr>
+        <w:t>Platzi</w:t>
+      </w:r>
+      <w:proofErr w:type="spellEnd"/>
+      <w:r>
+        <w:rPr>
+          <w:rFonts w:ascii="Times New Roman" w:hAnsi="Times New Roman" w:cs="Times New Roman"/>
+          <w:i/>
+          <w:sz w:val="24"/>
+          <w:szCs w:val="24"/>
+        </w:rPr>
+        <w:t>.</w:t>
+      </w:r>
+      <w:r>
+        <w:rPr>
+          <w:rFonts w:ascii="Times New Roman" w:hAnsi="Times New Roman" w:cs="Times New Roman"/>
+          <w:i/>
+          <w:sz w:val="24"/>
+          <w:szCs w:val="24"/>
+        </w:rPr>
+        <w:t xml:space="preserve"> </w:t>
+      </w:r>
+      <w:r>
+        <w:rPr>
+          <w:rFonts w:ascii="Times New Roman" w:hAnsi="Times New Roman" w:cs="Times New Roman"/>
+          <w:sz w:val="24"/>
+          <w:szCs w:val="24"/>
+        </w:rPr>
+        <w:t>Consultado el 22 de octubre de 2022 en</w:t>
+      </w:r>
+      <w:r>
+        <w:rPr>
+          <w:rFonts w:ascii="Times New Roman" w:hAnsi="Times New Roman" w:cs="Times New Roman"/>
+          <w:i/>
+          <w:sz w:val="24"/>
+          <w:szCs w:val="24"/>
+        </w:rPr>
+        <w:t xml:space="preserve"> </w:t>
+      </w:r>
       <w:hyperlink r:id="rId9" w:history="1">
         <w:r>
           <w:rPr>
@@ -2041,9 +3153,96 @@
             <w:sz w:val="24"/>
             <w:szCs w:val="24"/>
           </w:rPr>
-          <w:t>https://ideolab.com/diseno-universal</w:t>
+          <w:t>https://platzi.c</w:t>
+        </w:r>
+        <w:r>
+          <w:rPr>
+            <w:rStyle w:val="Hipervnculo"/>
+            <w:rFonts w:ascii="Times New Roman" w:hAnsi="Times New Roman" w:cs="Times New Roman"/>
+            <w:sz w:val="24"/>
+            <w:szCs w:val="24"/>
+          </w:rPr>
+          <w:t>o</w:t>
+        </w:r>
+        <w:r>
+          <w:rPr>
+            <w:rStyle w:val="Hipervnculo"/>
+            <w:rFonts w:ascii="Times New Roman" w:hAnsi="Times New Roman" w:cs="Times New Roman"/>
+            <w:sz w:val="24"/>
+            <w:szCs w:val="24"/>
+          </w:rPr>
+          <w:t>m/clases/1228-fundamentos-diseno/10155-comunicacion-efectiva-en-el-diseno/</w:t>
         </w:r>
       </w:hyperlink>
+    </w:p>
+    <w:p>
+      <w:pPr>
+        <w:pStyle w:val="Prrafodelista"/>
+        <w:numPr>
+          <w:ilvl w:val="0"/>
+          <w:numId w:val="3"/>
+        </w:numPr>
+        <w:spacing w:line="480" w:lineRule="auto"/>
+        <w:rPr>
+          <w:rFonts w:ascii="Times New Roman" w:hAnsi="Times New Roman" w:cs="Times New Roman"/>
+          <w:sz w:val="24"/>
+          <w:szCs w:val="24"/>
+        </w:rPr>
+      </w:pPr>
+      <w:proofErr w:type="spellStart"/>
+      <w:r>
+        <w:rPr>
+          <w:rFonts w:ascii="Times New Roman" w:hAnsi="Times New Roman" w:cs="Times New Roman"/>
+          <w:sz w:val="24"/>
+          <w:szCs w:val="24"/>
+        </w:rPr>
+        <w:t>Ideolab</w:t>
+      </w:r>
+      <w:proofErr w:type="spellEnd"/>
+      <w:r>
+        <w:rPr>
+          <w:rFonts w:ascii="Times New Roman" w:hAnsi="Times New Roman" w:cs="Times New Roman"/>
+          <w:sz w:val="24"/>
+          <w:szCs w:val="24"/>
+        </w:rPr>
+        <w:t xml:space="preserve">.  (12 de diciembre de 2017). </w:t>
+      </w:r>
+      <w:r>
+        <w:rPr>
+          <w:rFonts w:ascii="Times New Roman" w:hAnsi="Times New Roman" w:cs="Times New Roman"/>
+          <w:sz w:val="24"/>
+          <w:szCs w:val="24"/>
+        </w:rPr>
+        <w:t xml:space="preserve">Diseño universal. </w:t>
+      </w:r>
+      <w:proofErr w:type="spellStart"/>
+      <w:r>
+        <w:rPr>
+          <w:rFonts w:ascii="Times New Roman" w:hAnsi="Times New Roman" w:cs="Times New Roman"/>
+          <w:i/>
+          <w:sz w:val="24"/>
+          <w:szCs w:val="24"/>
+        </w:rPr>
+        <w:t>Ideolab</w:t>
+      </w:r>
+      <w:proofErr w:type="spellEnd"/>
+      <w:r>
+        <w:rPr>
+          <w:rFonts w:ascii="Times New Roman" w:hAnsi="Times New Roman" w:cs="Times New Roman"/>
+          <w:i/>
+          <w:sz w:val="24"/>
+          <w:szCs w:val="24"/>
+        </w:rPr>
+        <w:t xml:space="preserve">. </w:t>
+      </w:r>
+      <w:r>
+        <w:rPr>
+          <w:rFonts w:ascii="Times New Roman" w:hAnsi="Times New Roman" w:cs="Times New Roman"/>
+          <w:sz w:val="24"/>
+          <w:szCs w:val="24"/>
+        </w:rPr>
+        <w:t>Consultado el 22 de octubre de 2022 en</w:t>
+      </w:r>
       <w:r>
         <w:rPr>
           <w:rFonts w:ascii="Times New Roman" w:hAnsi="Times New Roman" w:cs="Times New Roman"/>
@@ -2052,24 +3251,6 @@
         </w:rPr>
         <w:t xml:space="preserve"> </w:t>
       </w:r>
-      <w:r>
-        <w:rPr>
-          <w:rFonts w:ascii="Times New Roman" w:hAnsi="Times New Roman" w:cs="Times New Roman"/>
-          <w:sz w:val="24"/>
-          <w:szCs w:val="24"/>
-        </w:rPr>
-        <w:t xml:space="preserve"> </w:t>
-      </w:r>
-    </w:p>
-    <w:p>
-      <w:pPr>
-        <w:spacing w:line="480" w:lineRule="auto"/>
-        <w:rPr>
-          <w:rFonts w:ascii="Times New Roman" w:hAnsi="Times New Roman" w:cs="Times New Roman"/>
-          <w:sz w:val="24"/>
-          <w:szCs w:val="24"/>
-        </w:rPr>
-      </w:pPr>
       <w:hyperlink r:id="rId10" w:history="1">
         <w:r>
           <w:rPr>
@@ -2078,7 +3259,25 @@
             <w:sz w:val="24"/>
             <w:szCs w:val="24"/>
           </w:rPr>
-          <w:t>http://pascualbravodgrafico.blogspot.com/2017/03/el-boceto.html</w:t>
+          <w:t>https://ideolab.</w:t>
+        </w:r>
+        <w:r>
+          <w:rPr>
+            <w:rStyle w:val="Hipervnculo"/>
+            <w:rFonts w:ascii="Times New Roman" w:hAnsi="Times New Roman" w:cs="Times New Roman"/>
+            <w:sz w:val="24"/>
+            <w:szCs w:val="24"/>
+          </w:rPr>
+          <w:t>c</w:t>
+        </w:r>
+        <w:r>
+          <w:rPr>
+            <w:rStyle w:val="Hipervnculo"/>
+            <w:rFonts w:ascii="Times New Roman" w:hAnsi="Times New Roman" w:cs="Times New Roman"/>
+            <w:sz w:val="24"/>
+            <w:szCs w:val="24"/>
+          </w:rPr>
+          <w:t>om/diseno-universal</w:t>
         </w:r>
       </w:hyperlink>
       <w:r>
@@ -2089,11 +3288,64 @@
         </w:rPr>
         <w:t xml:space="preserve"> </w:t>
       </w:r>
-    </w:p>
-    <w:p>
-      <w:pPr>
+      <w:r>
+        <w:rPr>
+          <w:rFonts w:ascii="Times New Roman" w:hAnsi="Times New Roman" w:cs="Times New Roman"/>
+          <w:sz w:val="24"/>
+          <w:szCs w:val="24"/>
+        </w:rPr>
+        <w:t xml:space="preserve"> </w:t>
+      </w:r>
+    </w:p>
+    <w:p>
+      <w:pPr>
+        <w:pStyle w:val="Prrafodelista"/>
+        <w:numPr>
+          <w:ilvl w:val="0"/>
+          <w:numId w:val="3"/>
+        </w:numPr>
         <w:spacing w:line="480" w:lineRule="auto"/>
-      </w:pPr>
+        <w:rPr>
+          <w:rFonts w:ascii="Times New Roman" w:hAnsi="Times New Roman" w:cs="Times New Roman"/>
+          <w:sz w:val="24"/>
+          <w:szCs w:val="24"/>
+        </w:rPr>
+      </w:pPr>
+      <w:r>
+        <w:rPr>
+          <w:rFonts w:ascii="Times New Roman" w:hAnsi="Times New Roman" w:cs="Times New Roman"/>
+          <w:sz w:val="24"/>
+          <w:szCs w:val="24"/>
+        </w:rPr>
+        <w:t xml:space="preserve">Vicky. (30 de marzo de 2017). EL BOCETO. </w:t>
+      </w:r>
+      <w:proofErr w:type="spellStart"/>
+      <w:r>
+        <w:rPr>
+          <w:rFonts w:ascii="Times New Roman" w:hAnsi="Times New Roman" w:cs="Times New Roman"/>
+          <w:i/>
+          <w:sz w:val="24"/>
+          <w:szCs w:val="24"/>
+        </w:rPr>
+        <w:t>Pascualbravodgrafico</w:t>
+      </w:r>
+      <w:proofErr w:type="spellEnd"/>
+      <w:r>
+        <w:rPr>
+          <w:rFonts w:ascii="Times New Roman" w:hAnsi="Times New Roman" w:cs="Times New Roman"/>
+          <w:sz w:val="24"/>
+          <w:szCs w:val="24"/>
+        </w:rPr>
+        <w:t xml:space="preserve">. </w:t>
+      </w:r>
+      <w:r>
+        <w:rPr>
+          <w:rFonts w:ascii="Times New Roman" w:hAnsi="Times New Roman" w:cs="Times New Roman"/>
+          <w:sz w:val="24"/>
+          <w:szCs w:val="24"/>
+        </w:rPr>
+        <w:t xml:space="preserve">Consultado el 22 de octubre de 2022 en </w:t>
+      </w:r>
       <w:hyperlink r:id="rId11" w:history="1">
         <w:r>
           <w:rPr>
@@ -2102,22 +3354,133 @@
             <w:sz w:val="24"/>
             <w:szCs w:val="24"/>
           </w:rPr>
-          <w:t>https://platzi.com/clases/1228-fundamentos-diseno/10121-que-son-los-elementos-visuales/</w:t>
+          <w:t>http://pascualbravodg</w:t>
+        </w:r>
+        <w:r>
+          <w:rPr>
+            <w:rStyle w:val="Hipervnculo"/>
+            <w:rFonts w:ascii="Times New Roman" w:hAnsi="Times New Roman" w:cs="Times New Roman"/>
+            <w:sz w:val="24"/>
+            <w:szCs w:val="24"/>
+          </w:rPr>
+          <w:t>r</w:t>
+        </w:r>
+        <w:r>
+          <w:rPr>
+            <w:rStyle w:val="Hipervnculo"/>
+            <w:rFonts w:ascii="Times New Roman" w:hAnsi="Times New Roman" w:cs="Times New Roman"/>
+            <w:sz w:val="24"/>
+            <w:szCs w:val="24"/>
+          </w:rPr>
+          <w:t>afico.blogspot.</w:t>
+        </w:r>
+        <w:r>
+          <w:rPr>
+            <w:rStyle w:val="Hipervnculo"/>
+            <w:rFonts w:ascii="Times New Roman" w:hAnsi="Times New Roman" w:cs="Times New Roman"/>
+            <w:sz w:val="24"/>
+            <w:szCs w:val="24"/>
+          </w:rPr>
+          <w:t>c</w:t>
+        </w:r>
+        <w:r>
+          <w:rPr>
+            <w:rStyle w:val="Hipervnculo"/>
+            <w:rFonts w:ascii="Times New Roman" w:hAnsi="Times New Roman" w:cs="Times New Roman"/>
+            <w:sz w:val="24"/>
+            <w:szCs w:val="24"/>
+          </w:rPr>
+          <w:t>om/2017/03/el-boceto.html</w:t>
         </w:r>
       </w:hyperlink>
       <w:r>
+        <w:rPr>
+          <w:rFonts w:ascii="Times New Roman" w:hAnsi="Times New Roman" w:cs="Times New Roman"/>
+          <w:sz w:val="24"/>
+          <w:szCs w:val="24"/>
+        </w:rPr>
         <w:t xml:space="preserve"> </w:t>
       </w:r>
     </w:p>
     <w:p>
       <w:pPr>
-        <w:spacing w:after="0" w:line="480" w:lineRule="auto"/>
-        <w:rPr>
-          <w:rFonts w:ascii="Times New Roman" w:hAnsi="Times New Roman" w:cs="Times New Roman"/>
-          <w:sz w:val="24"/>
-          <w:szCs w:val="24"/>
-        </w:rPr>
-      </w:pPr>
+        <w:pStyle w:val="Prrafodelista"/>
+        <w:numPr>
+          <w:ilvl w:val="0"/>
+          <w:numId w:val="3"/>
+        </w:numPr>
+        <w:spacing w:line="480" w:lineRule="auto"/>
+      </w:pPr>
+      <w:r>
+        <w:rPr>
+          <w:rFonts w:ascii="Times New Roman" w:hAnsi="Times New Roman" w:cs="Times New Roman"/>
+          <w:sz w:val="24"/>
+          <w:szCs w:val="24"/>
+        </w:rPr>
+        <w:t xml:space="preserve">Arrieta, E. </w:t>
+      </w:r>
+      <w:r>
+        <w:rPr>
+          <w:rFonts w:ascii="Times New Roman" w:hAnsi="Times New Roman" w:cs="Times New Roman"/>
+          <w:sz w:val="24"/>
+          <w:szCs w:val="24"/>
+        </w:rPr>
+        <w:t>¿Qué son los elementos visuales?</w:t>
+      </w:r>
+      <w:r>
+        <w:rPr>
+          <w:rFonts w:ascii="Times New Roman" w:hAnsi="Times New Roman" w:cs="Times New Roman"/>
+          <w:i/>
+          <w:sz w:val="24"/>
+          <w:szCs w:val="24"/>
+        </w:rPr>
+        <w:t xml:space="preserve"> </w:t>
+      </w:r>
+      <w:proofErr w:type="spellStart"/>
+      <w:r>
+        <w:rPr>
+          <w:rFonts w:ascii="Times New Roman" w:hAnsi="Times New Roman" w:cs="Times New Roman"/>
+          <w:i/>
+          <w:sz w:val="24"/>
+          <w:szCs w:val="24"/>
+        </w:rPr>
+        <w:t>Platzi</w:t>
+      </w:r>
+      <w:proofErr w:type="spellEnd"/>
+      <w:r>
+        <w:rPr>
+          <w:rFonts w:ascii="Times New Roman" w:hAnsi="Times New Roman" w:cs="Times New Roman"/>
+          <w:i/>
+          <w:sz w:val="24"/>
+          <w:szCs w:val="24"/>
+        </w:rPr>
+        <w:t>.</w:t>
+      </w:r>
+      <w:r>
+        <w:rPr>
+          <w:rFonts w:ascii="Times New Roman" w:hAnsi="Times New Roman" w:cs="Times New Roman"/>
+          <w:sz w:val="24"/>
+          <w:szCs w:val="24"/>
+        </w:rPr>
+        <w:t xml:space="preserve"> </w:t>
+      </w:r>
+      <w:r>
+        <w:rPr>
+          <w:rFonts w:ascii="Times New Roman" w:hAnsi="Times New Roman" w:cs="Times New Roman"/>
+          <w:sz w:val="24"/>
+          <w:szCs w:val="24"/>
+        </w:rPr>
+        <w:t>Consultado el 22 de octubre de 2022 en</w:t>
+      </w:r>
+      <w:r>
+        <w:rPr>
+          <w:rFonts w:ascii="Times New Roman" w:hAnsi="Times New Roman" w:cs="Times New Roman"/>
+          <w:i/>
+          <w:sz w:val="24"/>
+          <w:szCs w:val="24"/>
+        </w:rPr>
+        <w:t xml:space="preserve"> </w:t>
+      </w:r>
       <w:hyperlink r:id="rId12" w:history="1">
         <w:r>
           <w:rPr>
@@ -2126,20 +3489,92 @@
             <w:sz w:val="24"/>
             <w:szCs w:val="24"/>
           </w:rPr>
-          <w:t>https://imborrable.com/blog/elementos-visuales-diseno-grafico/</w:t>
+          <w:t>https://platzi.com/clases</w:t>
+        </w:r>
+        <w:r>
+          <w:rPr>
+            <w:rStyle w:val="Hipervnculo"/>
+            <w:rFonts w:ascii="Times New Roman" w:hAnsi="Times New Roman" w:cs="Times New Roman"/>
+            <w:sz w:val="24"/>
+            <w:szCs w:val="24"/>
+          </w:rPr>
+          <w:t>/</w:t>
+        </w:r>
+        <w:r>
+          <w:rPr>
+            <w:rStyle w:val="Hipervnculo"/>
+            <w:rFonts w:ascii="Times New Roman" w:hAnsi="Times New Roman" w:cs="Times New Roman"/>
+            <w:sz w:val="24"/>
+            <w:szCs w:val="24"/>
+          </w:rPr>
+          <w:t>12</w:t>
+        </w:r>
+        <w:r>
+          <w:rPr>
+            <w:rStyle w:val="Hipervnculo"/>
+            <w:rFonts w:ascii="Times New Roman" w:hAnsi="Times New Roman" w:cs="Times New Roman"/>
+            <w:sz w:val="24"/>
+            <w:szCs w:val="24"/>
+          </w:rPr>
+          <w:t>2</w:t>
+        </w:r>
+        <w:r>
+          <w:rPr>
+            <w:rStyle w:val="Hipervnculo"/>
+            <w:rFonts w:ascii="Times New Roman" w:hAnsi="Times New Roman" w:cs="Times New Roman"/>
+            <w:sz w:val="24"/>
+            <w:szCs w:val="24"/>
+          </w:rPr>
+          <w:t>8-fundam</w:t>
+        </w:r>
+        <w:r>
+          <w:rPr>
+            <w:rStyle w:val="Hipervnculo"/>
+            <w:rFonts w:ascii="Times New Roman" w:hAnsi="Times New Roman" w:cs="Times New Roman"/>
+            <w:sz w:val="24"/>
+            <w:szCs w:val="24"/>
+          </w:rPr>
+          <w:t>e</w:t>
+        </w:r>
+        <w:r>
+          <w:rPr>
+            <w:rStyle w:val="Hipervnculo"/>
+            <w:rFonts w:ascii="Times New Roman" w:hAnsi="Times New Roman" w:cs="Times New Roman"/>
+            <w:sz w:val="24"/>
+            <w:szCs w:val="24"/>
+          </w:rPr>
+          <w:t>ntos</w:t>
+        </w:r>
+        <w:r>
+          <w:rPr>
+            <w:rStyle w:val="Hipervnculo"/>
+            <w:rFonts w:ascii="Times New Roman" w:hAnsi="Times New Roman" w:cs="Times New Roman"/>
+            <w:sz w:val="24"/>
+            <w:szCs w:val="24"/>
+          </w:rPr>
+          <w:t>-</w:t>
+        </w:r>
+        <w:r>
+          <w:rPr>
+            <w:rStyle w:val="Hipervnculo"/>
+            <w:rFonts w:ascii="Times New Roman" w:hAnsi="Times New Roman" w:cs="Times New Roman"/>
+            <w:sz w:val="24"/>
+            <w:szCs w:val="24"/>
+          </w:rPr>
+          <w:t>diseno/10121-que-son-los-elementos-visuales/</w:t>
         </w:r>
       </w:hyperlink>
       <w:r>
-        <w:rPr>
-          <w:rFonts w:ascii="Times New Roman" w:hAnsi="Times New Roman" w:cs="Times New Roman"/>
-          <w:sz w:val="24"/>
-          <w:szCs w:val="24"/>
-        </w:rPr>
         <w:t xml:space="preserve"> </w:t>
       </w:r>
     </w:p>
     <w:p>
       <w:pPr>
+        <w:pStyle w:val="Prrafodelista"/>
+        <w:numPr>
+          <w:ilvl w:val="0"/>
+          <w:numId w:val="3"/>
+        </w:numPr>
         <w:spacing w:after="0" w:line="480" w:lineRule="auto"/>
         <w:rPr>
           <w:rFonts w:ascii="Times New Roman" w:hAnsi="Times New Roman" w:cs="Times New Roman"/>
@@ -2147,6 +3582,73 @@
           <w:szCs w:val="24"/>
         </w:rPr>
       </w:pPr>
+      <w:proofErr w:type="spellStart"/>
+      <w:r>
+        <w:rPr>
+          <w:rFonts w:ascii="Times New Roman" w:hAnsi="Times New Roman" w:cs="Times New Roman"/>
+          <w:sz w:val="24"/>
+          <w:szCs w:val="24"/>
+        </w:rPr>
+        <w:t>Llasera</w:t>
+      </w:r>
+      <w:proofErr w:type="spellEnd"/>
+      <w:r>
+        <w:rPr>
+          <w:rFonts w:ascii="Times New Roman" w:hAnsi="Times New Roman" w:cs="Times New Roman"/>
+          <w:sz w:val="24"/>
+          <w:szCs w:val="24"/>
+        </w:rPr>
+        <w:t>, P</w:t>
+      </w:r>
+      <w:r>
+        <w:rPr>
+          <w:rFonts w:ascii="Times New Roman" w:hAnsi="Times New Roman" w:cs="Times New Roman"/>
+          <w:sz w:val="24"/>
+          <w:szCs w:val="24"/>
+        </w:rPr>
+        <w:t xml:space="preserve">. (27 de noviembre de 2020). Los 7 elementos visuales claves del diseño gráfico. </w:t>
+      </w:r>
+      <w:r>
+        <w:rPr>
+          <w:rFonts w:ascii="Times New Roman" w:hAnsi="Times New Roman" w:cs="Times New Roman"/>
+          <w:i/>
+          <w:sz w:val="24"/>
+          <w:szCs w:val="24"/>
+        </w:rPr>
+        <w:t>Imborrable</w:t>
+      </w:r>
+      <w:r>
+        <w:rPr>
+          <w:rFonts w:ascii="Times New Roman" w:hAnsi="Times New Roman" w:cs="Times New Roman"/>
+          <w:sz w:val="24"/>
+          <w:szCs w:val="24"/>
+        </w:rPr>
+        <w:t>.</w:t>
+      </w:r>
+      <w:r>
+        <w:rPr>
+          <w:rFonts w:ascii="Times New Roman" w:hAnsi="Times New Roman" w:cs="Times New Roman"/>
+          <w:sz w:val="24"/>
+          <w:szCs w:val="24"/>
+        </w:rPr>
+        <w:t xml:space="preserve"> </w:t>
+      </w:r>
+      <w:r>
+        <w:rPr>
+          <w:rFonts w:ascii="Times New Roman" w:hAnsi="Times New Roman" w:cs="Times New Roman"/>
+          <w:sz w:val="24"/>
+          <w:szCs w:val="24"/>
+        </w:rPr>
+        <w:t>Consultado el 22 de octubre de 2022 en</w:t>
+      </w:r>
+      <w:r>
+        <w:rPr>
+          <w:rFonts w:ascii="Times New Roman" w:hAnsi="Times New Roman" w:cs="Times New Roman"/>
+          <w:sz w:val="24"/>
+          <w:szCs w:val="24"/>
+        </w:rPr>
+        <w:t xml:space="preserve"> </w:t>
+      </w:r>
       <w:hyperlink r:id="rId13" w:history="1">
         <w:r>
           <w:rPr>
@@ -2155,7 +3657,43 @@
             <w:sz w:val="24"/>
             <w:szCs w:val="24"/>
           </w:rPr>
-          <w:t>https://blog.imprentaonline24.es/el-contraste-repeticion-alineacion-y-proximidad-en-el-diseno-grafico/#Contraste</w:t>
+          <w:t>https://imborrable.com/blo</w:t>
+        </w:r>
+        <w:r>
+          <w:rPr>
+            <w:rStyle w:val="Hipervnculo"/>
+            <w:rFonts w:ascii="Times New Roman" w:hAnsi="Times New Roman" w:cs="Times New Roman"/>
+            <w:sz w:val="24"/>
+            <w:szCs w:val="24"/>
+          </w:rPr>
+          <w:t>g</w:t>
+        </w:r>
+        <w:r>
+          <w:rPr>
+            <w:rStyle w:val="Hipervnculo"/>
+            <w:rFonts w:ascii="Times New Roman" w:hAnsi="Times New Roman" w:cs="Times New Roman"/>
+            <w:sz w:val="24"/>
+            <w:szCs w:val="24"/>
+          </w:rPr>
+          <w:t>/e</w:t>
+        </w:r>
+        <w:r>
+          <w:rPr>
+            <w:rStyle w:val="Hipervnculo"/>
+            <w:rFonts w:ascii="Times New Roman" w:hAnsi="Times New Roman" w:cs="Times New Roman"/>
+            <w:sz w:val="24"/>
+            <w:szCs w:val="24"/>
+          </w:rPr>
+          <w:t>l</w:t>
+        </w:r>
+        <w:r>
+          <w:rPr>
+            <w:rStyle w:val="Hipervnculo"/>
+            <w:rFonts w:ascii="Times New Roman" w:hAnsi="Times New Roman" w:cs="Times New Roman"/>
+            <w:sz w:val="24"/>
+            <w:szCs w:val="24"/>
+          </w:rPr>
+          <w:t>ementos-visuales-diseno-grafico/</w:t>
         </w:r>
       </w:hyperlink>
       <w:r>
@@ -2166,6 +3704,263 @@
         </w:rPr>
         <w:t xml:space="preserve"> </w:t>
       </w:r>
+    </w:p>
+    <w:p>
+      <w:pPr>
+        <w:pStyle w:val="Prrafodelista"/>
+        <w:numPr>
+          <w:ilvl w:val="0"/>
+          <w:numId w:val="3"/>
+        </w:numPr>
+        <w:spacing w:after="0" w:line="480" w:lineRule="auto"/>
+        <w:rPr>
+          <w:rFonts w:ascii="Times New Roman" w:hAnsi="Times New Roman" w:cs="Times New Roman"/>
+          <w:sz w:val="24"/>
+          <w:szCs w:val="24"/>
+        </w:rPr>
+      </w:pPr>
+      <w:proofErr w:type="spellStart"/>
+      <w:r>
+        <w:rPr>
+          <w:rFonts w:ascii="Times New Roman" w:hAnsi="Times New Roman" w:cs="Times New Roman"/>
+          <w:sz w:val="24"/>
+          <w:szCs w:val="24"/>
+        </w:rPr>
+        <w:t>Impreta</w:t>
+      </w:r>
+      <w:proofErr w:type="spellEnd"/>
+      <w:r>
+        <w:rPr>
+          <w:rFonts w:ascii="Times New Roman" w:hAnsi="Times New Roman" w:cs="Times New Roman"/>
+          <w:sz w:val="24"/>
+          <w:szCs w:val="24"/>
+        </w:rPr>
+        <w:t xml:space="preserve"> Online 24. (30 de noviembre de 2021). </w:t>
+      </w:r>
+      <w:r>
+        <w:rPr>
+          <w:rFonts w:ascii="Times New Roman" w:hAnsi="Times New Roman" w:cs="Times New Roman"/>
+          <w:sz w:val="24"/>
+          <w:szCs w:val="24"/>
+        </w:rPr>
+        <w:t>El contraste, repetición, alineación y proximidad en el diseño gráfico</w:t>
+      </w:r>
+      <w:r>
+        <w:rPr>
+          <w:rFonts w:ascii="Times New Roman" w:hAnsi="Times New Roman" w:cs="Times New Roman"/>
+          <w:sz w:val="24"/>
+          <w:szCs w:val="24"/>
+        </w:rPr>
+        <w:t xml:space="preserve">. </w:t>
+      </w:r>
+      <w:proofErr w:type="spellStart"/>
+      <w:r>
+        <w:rPr>
+          <w:rFonts w:ascii="Times New Roman" w:hAnsi="Times New Roman" w:cs="Times New Roman"/>
+          <w:i/>
+          <w:sz w:val="24"/>
+          <w:szCs w:val="24"/>
+        </w:rPr>
+        <w:t>Impreta</w:t>
+      </w:r>
+      <w:proofErr w:type="spellEnd"/>
+      <w:r>
+        <w:rPr>
+          <w:rFonts w:ascii="Times New Roman" w:hAnsi="Times New Roman" w:cs="Times New Roman"/>
+          <w:i/>
+          <w:sz w:val="24"/>
+          <w:szCs w:val="24"/>
+        </w:rPr>
+        <w:t xml:space="preserve"> Online 24</w:t>
+      </w:r>
+      <w:r>
+        <w:rPr>
+          <w:rFonts w:ascii="Times New Roman" w:hAnsi="Times New Roman" w:cs="Times New Roman"/>
+          <w:i/>
+          <w:sz w:val="24"/>
+          <w:szCs w:val="24"/>
+        </w:rPr>
+        <w:t>.</w:t>
+      </w:r>
+      <w:r>
+        <w:rPr>
+          <w:rFonts w:ascii="Times New Roman" w:hAnsi="Times New Roman" w:cs="Times New Roman"/>
+          <w:sz w:val="24"/>
+          <w:szCs w:val="24"/>
+        </w:rPr>
+        <w:t xml:space="preserve"> </w:t>
+      </w:r>
+      <w:r>
+        <w:rPr>
+          <w:rFonts w:ascii="Times New Roman" w:hAnsi="Times New Roman" w:cs="Times New Roman"/>
+          <w:sz w:val="24"/>
+          <w:szCs w:val="24"/>
+        </w:rPr>
+        <w:t xml:space="preserve">Consultado el 22 de octubre de 2022 en </w:t>
+      </w:r>
+      <w:hyperlink r:id="rId14" w:history="1">
+        <w:r>
+          <w:rPr>
+            <w:rStyle w:val="Hipervnculo"/>
+            <w:rFonts w:ascii="Times New Roman" w:hAnsi="Times New Roman" w:cs="Times New Roman"/>
+            <w:sz w:val="24"/>
+            <w:szCs w:val="24"/>
+          </w:rPr>
+          <w:t>https://blog</w:t>
+        </w:r>
+        <w:r>
+          <w:rPr>
+            <w:rStyle w:val="Hipervnculo"/>
+            <w:rFonts w:ascii="Times New Roman" w:hAnsi="Times New Roman" w:cs="Times New Roman"/>
+            <w:sz w:val="24"/>
+            <w:szCs w:val="24"/>
+          </w:rPr>
+          <w:t>.</w:t>
+        </w:r>
+        <w:r>
+          <w:rPr>
+            <w:rStyle w:val="Hipervnculo"/>
+            <w:rFonts w:ascii="Times New Roman" w:hAnsi="Times New Roman" w:cs="Times New Roman"/>
+            <w:sz w:val="24"/>
+            <w:szCs w:val="24"/>
+          </w:rPr>
+          <w:t>impre</w:t>
+        </w:r>
+        <w:r>
+          <w:rPr>
+            <w:rStyle w:val="Hipervnculo"/>
+            <w:rFonts w:ascii="Times New Roman" w:hAnsi="Times New Roman" w:cs="Times New Roman"/>
+            <w:sz w:val="24"/>
+            <w:szCs w:val="24"/>
+          </w:rPr>
+          <w:t>n</w:t>
+        </w:r>
+        <w:r>
+          <w:rPr>
+            <w:rStyle w:val="Hipervnculo"/>
+            <w:rFonts w:ascii="Times New Roman" w:hAnsi="Times New Roman" w:cs="Times New Roman"/>
+            <w:sz w:val="24"/>
+            <w:szCs w:val="24"/>
+          </w:rPr>
+          <w:t>taonline24.es/el-contraste-repeticion-alineacion-y-proximidad-en-el-diseno-grafico/</w:t>
+        </w:r>
+      </w:hyperlink>
+      <w:r>
+        <w:rPr>
+          <w:rFonts w:ascii="Times New Roman" w:hAnsi="Times New Roman" w:cs="Times New Roman"/>
+          <w:sz w:val="24"/>
+          <w:szCs w:val="24"/>
+        </w:rPr>
+        <w:t xml:space="preserve"> </w:t>
+      </w:r>
+    </w:p>
+    <w:p>
+      <w:pPr>
+        <w:pStyle w:val="Prrafodelista"/>
+        <w:numPr>
+          <w:ilvl w:val="0"/>
+          <w:numId w:val="3"/>
+        </w:numPr>
+        <w:spacing w:after="0" w:line="480" w:lineRule="auto"/>
+        <w:rPr>
+          <w:rFonts w:ascii="Times New Roman" w:hAnsi="Times New Roman" w:cs="Times New Roman"/>
+          <w:sz w:val="24"/>
+          <w:szCs w:val="24"/>
+        </w:rPr>
+      </w:pPr>
+      <w:proofErr w:type="spellStart"/>
+      <w:r>
+        <w:rPr>
+          <w:rFonts w:ascii="Times New Roman" w:hAnsi="Times New Roman" w:cs="Times New Roman"/>
+          <w:sz w:val="24"/>
+          <w:szCs w:val="24"/>
+        </w:rPr>
+        <w:t>Carvantes</w:t>
+      </w:r>
+      <w:proofErr w:type="spellEnd"/>
+      <w:r>
+        <w:rPr>
+          <w:rFonts w:ascii="Times New Roman" w:hAnsi="Times New Roman" w:cs="Times New Roman"/>
+          <w:sz w:val="24"/>
+          <w:szCs w:val="24"/>
+        </w:rPr>
+        <w:t xml:space="preserve">, M. ¿Qué es y cómo se crea un concepto de diseño? </w:t>
+      </w:r>
+      <w:proofErr w:type="spellStart"/>
+      <w:r>
+        <w:rPr>
+          <w:rFonts w:ascii="Times New Roman" w:hAnsi="Times New Roman" w:cs="Times New Roman"/>
+          <w:i/>
+          <w:sz w:val="24"/>
+          <w:szCs w:val="24"/>
+        </w:rPr>
+        <w:t>Esbrillante</w:t>
+      </w:r>
+      <w:proofErr w:type="spellEnd"/>
+      <w:r>
+        <w:rPr>
+          <w:rFonts w:ascii="Times New Roman" w:hAnsi="Times New Roman" w:cs="Times New Roman"/>
+          <w:i/>
+          <w:sz w:val="24"/>
+          <w:szCs w:val="24"/>
+        </w:rPr>
+        <w:t xml:space="preserve">. </w:t>
+      </w:r>
+      <w:r>
+        <w:rPr>
+          <w:rFonts w:ascii="Times New Roman" w:hAnsi="Times New Roman" w:cs="Times New Roman"/>
+          <w:sz w:val="24"/>
+          <w:szCs w:val="24"/>
+        </w:rPr>
+        <w:t>Consultado el 22 de octubre de 2022 en</w:t>
+      </w:r>
+      <w:r>
+        <w:rPr>
+          <w:rFonts w:ascii="Times New Roman" w:hAnsi="Times New Roman" w:cs="Times New Roman"/>
+          <w:sz w:val="24"/>
+          <w:szCs w:val="24"/>
+        </w:rPr>
+        <w:t xml:space="preserve"> </w:t>
+      </w:r>
+      <w:hyperlink r:id="rId15" w:history="1">
+        <w:r>
+          <w:rPr>
+            <w:rStyle w:val="Hipervnculo"/>
+            <w:rFonts w:ascii="Times New Roman" w:hAnsi="Times New Roman" w:cs="Times New Roman"/>
+            <w:sz w:val="24"/>
+            <w:szCs w:val="24"/>
+          </w:rPr>
+          <w:t>https://esbrillante</w:t>
+        </w:r>
+        <w:r>
+          <w:rPr>
+            <w:rStyle w:val="Hipervnculo"/>
+            <w:rFonts w:ascii="Times New Roman" w:hAnsi="Times New Roman" w:cs="Times New Roman"/>
+            <w:sz w:val="24"/>
+            <w:szCs w:val="24"/>
+          </w:rPr>
+          <w:t>.</w:t>
+        </w:r>
+        <w:r>
+          <w:rPr>
+            <w:rStyle w:val="Hipervnculo"/>
+            <w:rFonts w:ascii="Times New Roman" w:hAnsi="Times New Roman" w:cs="Times New Roman"/>
+            <w:sz w:val="24"/>
+            <w:szCs w:val="24"/>
+          </w:rPr>
+          <w:t>mx/blog/que-es-y-como-se-crea-un-concepto-de-diseno/</w:t>
+        </w:r>
+      </w:hyperlink>
+    </w:p>
+    <w:p>
+      <w:pPr>
+        <w:spacing w:after="0" w:line="480" w:lineRule="auto"/>
+        <w:rPr>
+          <w:rFonts w:ascii="Times New Roman" w:hAnsi="Times New Roman" w:cs="Times New Roman"/>
+          <w:sz w:val="24"/>
+          <w:szCs w:val="24"/>
+        </w:rPr>
+      </w:pPr>
     </w:p>
     <w:sectPr>
       <w:pgSz w:w="12240" w:h="15840" w:code="1"/>
@@ -2270,6 +4065,119 @@
     </w:lvl>
   </w:abstractNum>
   <w:abstractNum w:abstractNumId="1">
+    <w:nsid w:val="7A1C67F1"/>
+    <w:multiLevelType w:val="hybridMultilevel"/>
+    <w:tmpl w:val="B512E426"/>
+    <w:lvl w:ilvl="0" w:tplc="0C0A0001">
+      <w:start w:val="1"/>
+      <w:numFmt w:val="bullet"/>
+      <w:lvlText w:val=""/>
+      <w:lvlJc w:val="left"/>
+      <w:pPr>
+        <w:ind w:left="720" w:hanging="360"/>
+      </w:pPr>
+      <w:rPr>
+        <w:rFonts w:ascii="Symbol" w:hAnsi="Symbol" w:hint="default"/>
+      </w:rPr>
+    </w:lvl>
+    <w:lvl w:ilvl="1" w:tplc="0C0A0003" w:tentative="1">
+      <w:start w:val="1"/>
+      <w:numFmt w:val="bullet"/>
+      <w:lvlText w:val="o"/>
+      <w:lvlJc w:val="left"/>
+      <w:pPr>
+        <w:ind w:left="1440" w:hanging="360"/>
+      </w:pPr>
+      <w:rPr>
+        <w:rFonts w:ascii="Courier New" w:hAnsi="Courier New" w:cs="Courier New" w:hint="default"/>
+      </w:rPr>
+    </w:lvl>
+    <w:lvl w:ilvl="2" w:tplc="0C0A0005" w:tentative="1">
+      <w:start w:val="1"/>
+      <w:numFmt w:val="bullet"/>
+      <w:lvlText w:val=""/>
+      <w:lvlJc w:val="left"/>
+      <w:pPr>
+        <w:ind w:left="2160" w:hanging="360"/>
+      </w:pPr>
+      <w:rPr>
+        <w:rFonts w:ascii="Wingdings" w:hAnsi="Wingdings" w:hint="default"/>
+      </w:rPr>
+    </w:lvl>
+    <w:lvl w:ilvl="3" w:tplc="0C0A0001" w:tentative="1">
+      <w:start w:val="1"/>
+      <w:numFmt w:val="bullet"/>
+      <w:lvlText w:val=""/>
+      <w:lvlJc w:val="left"/>
+      <w:pPr>
+        <w:ind w:left="2880" w:hanging="360"/>
+      </w:pPr>
+      <w:rPr>
+        <w:rFonts w:ascii="Symbol" w:hAnsi="Symbol" w:hint="default"/>
+      </w:rPr>
+    </w:lvl>
+    <w:lvl w:ilvl="4" w:tplc="0C0A0003" w:tentative="1">
+      <w:start w:val="1"/>
+      <w:numFmt w:val="bullet"/>
+      <w:lvlText w:val="o"/>
+      <w:lvlJc w:val="left"/>
+      <w:pPr>
+        <w:ind w:left="3600" w:hanging="360"/>
+      </w:pPr>
+      <w:rPr>
+        <w:rFonts w:ascii="Courier New" w:hAnsi="Courier New" w:cs="Courier New" w:hint="default"/>
+      </w:rPr>
+    </w:lvl>
+    <w:lvl w:ilvl="5" w:tplc="0C0A0005" w:tentative="1">
+      <w:start w:val="1"/>
+      <w:numFmt w:val="bullet"/>
+      <w:lvlText w:val=""/>
+      <w:lvlJc w:val="left"/>
+      <w:pPr>
+        <w:ind w:left="4320" w:hanging="360"/>
+      </w:pPr>
+      <w:rPr>
+        <w:rFonts w:ascii="Wingdings" w:hAnsi="Wingdings" w:hint="default"/>
+      </w:rPr>
+    </w:lvl>
+    <w:lvl w:ilvl="6" w:tplc="0C0A0001" w:tentative="1">
+      <w:start w:val="1"/>
+      <w:numFmt w:val="bullet"/>
+      <w:lvlText w:val=""/>
+      <w:lvlJc w:val="left"/>
+      <w:pPr>
+        <w:ind w:left="5040" w:hanging="360"/>
+      </w:pPr>
+      <w:rPr>
+        <w:rFonts w:ascii="Symbol" w:hAnsi="Symbol" w:hint="default"/>
+      </w:rPr>
+    </w:lvl>
+    <w:lvl w:ilvl="7" w:tplc="0C0A0003" w:tentative="1">
+      <w:start w:val="1"/>
+      <w:numFmt w:val="bullet"/>
+      <w:lvlText w:val="o"/>
+      <w:lvlJc w:val="left"/>
+      <w:pPr>
+        <w:ind w:left="5760" w:hanging="360"/>
+      </w:pPr>
+      <w:rPr>
+        <w:rFonts w:ascii="Courier New" w:hAnsi="Courier New" w:cs="Courier New" w:hint="default"/>
+      </w:rPr>
+    </w:lvl>
+    <w:lvl w:ilvl="8" w:tplc="0C0A0005" w:tentative="1">
+      <w:start w:val="1"/>
+      <w:numFmt w:val="bullet"/>
+      <w:lvlText w:val=""/>
+      <w:lvlJc w:val="left"/>
+      <w:pPr>
+        <w:ind w:left="6480" w:hanging="360"/>
+      </w:pPr>
+      <w:rPr>
+        <w:rFonts w:ascii="Wingdings" w:hAnsi="Wingdings" w:hint="default"/>
+      </w:rPr>
+    </w:lvl>
+  </w:abstractNum>
+  <w:abstractNum w:abstractNumId="2">
     <w:nsid w:val="7FEA17B1"/>
     <w:multiLevelType w:val="hybridMultilevel"/>
     <w:tmpl w:val="72721632"/>
@@ -2362,6 +4270,9 @@
     <w:abstractNumId w:val="0"/>
   </w:num>
   <w:num w:numId="2">
+    <w:abstractNumId w:val="2"/>
+  </w:num>
+  <w:num w:numId="3">
     <w:abstractNumId w:val="1"/>
   </w:num>
 </w:numbering>
@@ -2575,6 +4486,18 @@
       <w:contextualSpacing/>
     </w:pPr>
   </w:style>
+  <w:style w:type="character" w:styleId="Hipervnculovisitado">
+    <w:name w:val="FollowedHyperlink"/>
+    <w:basedOn w:val="Fuentedeprrafopredeter"/>
+    <w:uiPriority w:val="99"/>
+    <w:semiHidden/>
+    <w:unhideWhenUsed/>
+    <w:rsid w:val="00B5711E"/>
+    <w:rPr>
+      <w:color w:val="800080" w:themeColor="followedHyperlink"/>
+      <w:u w:val="single"/>
+    </w:rPr>
+  </w:style>
 </w:styles>
 </file>
 
@@ -2785,6 +4708,18 @@
       <w:ind w:left="720"/>
       <w:contextualSpacing/>
     </w:pPr>
+  </w:style>
+  <w:style w:type="character" w:styleId="Hipervnculovisitado">
+    <w:name w:val="FollowedHyperlink"/>
+    <w:basedOn w:val="Fuentedeprrafopredeter"/>
+    <w:uiPriority w:val="99"/>
+    <w:semiHidden/>
+    <w:unhideWhenUsed/>
+    <w:rsid w:val="00B5711E"/>
+    <w:rPr>
+      <w:color w:val="800080" w:themeColor="followedHyperlink"/>
+      <w:u w:val="single"/>
+    </w:rPr>
   </w:style>
 </w:styles>
 </file>
@@ -3072,4 +5007,16 @@
   <a:objectDefaults/>
   <a:extraClrSchemeLst/>
 </a:theme>
+</file>
+
+<file path=customXml/item1.xml><?xml version="1.0" encoding="utf-8"?>
+<b:Sources xmlns:b="http://schemas.openxmlformats.org/officeDocument/2006/bibliography" xmlns="http://schemas.openxmlformats.org/officeDocument/2006/bibliography" SelectedStyle="\APA.XSL" StyleName="APA"/>
+</file>
+
+<file path=customXml/itemProps1.xml><?xml version="1.0" encoding="utf-8"?>
+<ds:datastoreItem xmlns:ds="http://schemas.openxmlformats.org/officeDocument/2006/customXml" ds:itemID="{C4557AF1-BAC2-44AF-99DF-82D0295229C6}">
+  <ds:schemaRefs>
+    <ds:schemaRef ds:uri="http://schemas.openxmlformats.org/officeDocument/2006/bibliography"/>
+  </ds:schemaRefs>
+</ds:datastoreItem>
 </file>
</xml_diff>